<commit_message>
Write parts 5 and 6 in docx report.
</commit_message>
<xml_diff>
--- a/docs/report.docx
+++ b/docs/report.docx
@@ -31,7 +31,7 @@
       </w:r>
       <w:r>
         <w:rPr>
-          <w:lang w:val="en-US"/>
+          <w:lang w:val="ru-RU"/>
         </w:rPr>
         <w:t xml:space="preserve">: </w:t>
       </w:r>
@@ -315,8 +315,6 @@
         </w:rPr>
         <w:t>е</w:t>
       </w:r>
-      <w:bookmarkStart w:id="0" w:name="_GoBack"/>
-      <w:bookmarkEnd w:id="0"/>
       <w:r>
         <w:rPr>
           <w:lang w:val="ru-RU"/>
@@ -685,7 +683,7 @@
     <w:p>
       <w:pPr>
         <w:rPr>
-          <w:lang w:val="en-US"/>
+          <w:lang w:val="ru-RU"/>
         </w:rPr>
       </w:pPr>
       <w:r>
@@ -875,7 +873,7 @@
           <w:rFonts w:eastAsiaTheme="minorEastAsia"/>
           <w:lang w:val="ru-RU"/>
         </w:rPr>
-        <w:t>39</w:t>
+        <w:t>40</w:t>
       </w:r>
       <w:r>
         <w:rPr>
@@ -889,7 +887,14 @@
           <w:rFonts w:eastAsiaTheme="minorEastAsia"/>
           <w:lang w:val="ru-RU"/>
         </w:rPr>
-        <w:t>4.5</w:t>
+        <w:t>3</w:t>
+      </w:r>
+      <w:r>
+        <w:rPr>
+          <w:rFonts w:eastAsiaTheme="minorEastAsia"/>
+          <w:lang w:val="ru-RU"/>
+        </w:rPr>
+        <w:t>.5</w:t>
       </w:r>
       <w:r>
         <w:rPr>
@@ -1380,7 +1385,21 @@
           <w:rFonts w:eastAsiaTheme="minorEastAsia"/>
           <w:lang w:val="ru-RU"/>
         </w:rPr>
-        <w:t xml:space="preserve"> строится за 38мс, на 1мс быстрее, чем решается СЛАУ па Гаусу. Почему? Но ведь при построении мы не делаем обратного хода. На решение СЛАУ с построенным разложением уходит всего 1мс, что довольно логично, ведь мы просто мучаем один столбец </w:t>
+        <w:t xml:space="preserve"> строится за 3</w:t>
+      </w:r>
+      <w:r>
+        <w:rPr>
+          <w:rFonts w:eastAsiaTheme="minorEastAsia"/>
+          <w:lang w:val="ru-RU"/>
+        </w:rPr>
+        <w:t>9</w:t>
+      </w:r>
+      <w:r>
+        <w:rPr>
+          <w:rFonts w:eastAsiaTheme="minorEastAsia"/>
+          <w:lang w:val="ru-RU"/>
+        </w:rPr>
+        <w:t xml:space="preserve">мс, на 1мс быстрее, чем решается СЛАУ па Гаусу. Почему? Но ведь при построении мы не делаем обратного хода. На решение СЛАУ с построенным разложением уходит всего 1мс, что довольно логично, ведь мы просто мучаем один столбец </w:t>
       </w:r>
       <w:r>
         <w:rPr>
@@ -1401,7 +1420,35 @@
           <w:rFonts w:eastAsiaTheme="minorEastAsia"/>
           <w:lang w:val="ru-RU"/>
         </w:rPr>
-        <w:t xml:space="preserve">Никакой магии, конечно, не происходит, ведь 38+1=39мс – тот же Гаусс. Зато можно решать </w:t>
+        <w:t>Никакой магии, конечно, не происходит, ведь 3</w:t>
+      </w:r>
+      <w:r>
+        <w:rPr>
+          <w:rFonts w:eastAsiaTheme="minorEastAsia"/>
+          <w:lang w:val="ru-RU"/>
+        </w:rPr>
+        <w:t>9</w:t>
+      </w:r>
+      <w:r>
+        <w:rPr>
+          <w:rFonts w:eastAsiaTheme="minorEastAsia"/>
+          <w:lang w:val="ru-RU"/>
+        </w:rPr>
+        <w:t>+1=</w:t>
+      </w:r>
+      <w:r>
+        <w:rPr>
+          <w:rFonts w:eastAsiaTheme="minorEastAsia"/>
+          <w:lang w:val="ru-RU"/>
+        </w:rPr>
+        <w:t>40</w:t>
+      </w:r>
+      <w:r>
+        <w:rPr>
+          <w:rFonts w:eastAsiaTheme="minorEastAsia"/>
+          <w:lang w:val="ru-RU"/>
+        </w:rPr>
+        <w:t xml:space="preserve">мс – тот же Гаусс. Зато можно решать </w:t>
       </w:r>
       <w:r>
         <w:rPr>
@@ -1427,20 +1474,359 @@
     </w:p>
     <w:p>
       <w:pPr>
-        <w:pStyle w:val="Heading2"/>
-        <w:rPr>
-          <w:lang w:val="ru-RU"/>
-        </w:rPr>
-      </w:pPr>
-      <w:r>
-        <w:rPr>
-          <w:lang w:val="ru-RU"/>
-        </w:rPr>
-        <w:t>Часть 6</w:t>
+        <w:rPr>
+          <w:rFonts w:eastAsiaTheme="minorEastAsia"/>
+          <w:lang w:val="ru-RU"/>
+        </w:rPr>
+      </w:pPr>
+      <w:r>
+        <w:rPr>
+          <w:lang w:val="ru-RU"/>
+        </w:rPr>
+        <w:t>Метод квадратного корня, полученный потём поиска производной от разложения Холецкого (образно говоря), позволяет довольно эффективно ускорить вычисление решения СЛАУ, матрица коэффициентов которого симметрична.</w:t>
+      </w:r>
+      <w:r>
+        <w:rPr>
+          <w:lang w:val="ru-RU"/>
+        </w:rPr>
+        <w:t xml:space="preserve"> Принцип очень даже прост</w:t>
+      </w:r>
+      <w:r>
+        <w:rPr>
+          <w:lang w:val="ru-RU"/>
+        </w:rPr>
+        <w:t xml:space="preserve">: </w:t>
+      </w:r>
+      <w:r>
+        <w:rPr>
+          <w:lang w:val="ru-RU"/>
+        </w:rPr>
+        <w:t xml:space="preserve">находим разложение Холецкого </w:t>
+      </w:r>
+      <m:oMath>
+        <m:r>
+          <w:rPr>
+            <w:rFonts w:ascii="Cambria Math" w:hAnsi="Cambria Math"/>
+            <w:lang w:val="ru-RU"/>
+          </w:rPr>
+          <m:t>LD</m:t>
+        </m:r>
+        <m:sSup>
+          <m:sSupPr>
+            <m:ctrlPr>
+              <w:rPr>
+                <w:rFonts w:ascii="Cambria Math" w:hAnsi="Cambria Math"/>
+                <w:i/>
+                <w:lang w:val="ru-RU"/>
+              </w:rPr>
+            </m:ctrlPr>
+          </m:sSupPr>
+          <m:e>
+            <m:r>
+              <w:rPr>
+                <w:rFonts w:ascii="Cambria Math" w:hAnsi="Cambria Math"/>
+                <w:lang w:val="ru-RU"/>
+              </w:rPr>
+              <m:t>L</m:t>
+            </m:r>
+          </m:e>
+          <m:sup>
+            <m:r>
+              <w:rPr>
+                <w:rFonts w:ascii="Cambria Math" w:hAnsi="Cambria Math"/>
+                <w:lang w:val="ru-RU"/>
+              </w:rPr>
+              <m:t>T</m:t>
+            </m:r>
+          </m:sup>
+        </m:sSup>
+      </m:oMath>
+      <w:r>
+        <w:rPr>
+          <w:rFonts w:eastAsiaTheme="minorEastAsia"/>
+          <w:lang w:val="ru-RU"/>
+        </w:rPr>
+        <w:t xml:space="preserve">, </w:t>
+      </w:r>
+      <w:r>
+        <w:rPr>
+          <w:rFonts w:eastAsiaTheme="minorEastAsia"/>
+          <w:lang w:val="ru-RU"/>
+        </w:rPr>
+        <w:t xml:space="preserve">дальше тоже, что и  с </w:t>
+      </w:r>
+      <w:r>
+        <w:rPr>
+          <w:rFonts w:eastAsiaTheme="minorEastAsia"/>
+          <w:lang w:val="en-US"/>
+        </w:rPr>
+        <w:t>LU</w:t>
+      </w:r>
+      <w:r>
+        <w:rPr>
+          <w:rFonts w:eastAsiaTheme="minorEastAsia"/>
+          <w:lang w:val="ru-RU"/>
+        </w:rPr>
+        <w:t xml:space="preserve">. </w:t>
+      </w:r>
+      <w:r>
+        <w:rPr>
+          <w:rFonts w:eastAsiaTheme="minorEastAsia"/>
+          <w:lang w:val="en-US"/>
+        </w:rPr>
+        <w:t>D</w:t>
+      </w:r>
+      <w:r>
+        <w:rPr>
+          <w:rFonts w:eastAsiaTheme="minorEastAsia"/>
+          <w:lang w:val="ru-RU"/>
+        </w:rPr>
+        <w:t xml:space="preserve"> </w:t>
+      </w:r>
+      <w:r>
+        <w:rPr>
+          <w:rFonts w:eastAsiaTheme="minorEastAsia"/>
+          <w:lang w:val="ru-RU"/>
+        </w:rPr>
+        <w:t xml:space="preserve">тоже удобно хранить как вектор, кстати. И разложение можно также пускать на конвейер, как и </w:t>
+      </w:r>
+      <w:r>
+        <w:rPr>
+          <w:rFonts w:eastAsiaTheme="minorEastAsia"/>
+          <w:lang w:val="en-US"/>
+        </w:rPr>
+        <w:t>LU</w:t>
+      </w:r>
+      <w:r>
+        <w:rPr>
+          <w:rFonts w:eastAsiaTheme="minorEastAsia"/>
+          <w:lang w:val="ru-RU"/>
+        </w:rPr>
+        <w:t>.</w:t>
       </w:r>
     </w:p>
     <w:p>
       <w:pPr>
+        <w:rPr>
+          <w:rFonts w:eastAsiaTheme="minorEastAsia"/>
+          <w:lang w:val="ru-RU"/>
+        </w:rPr>
+      </w:pPr>
+      <w:r>
+        <w:rPr>
+          <w:lang w:val="ru-RU"/>
+        </w:rPr>
+        <w:t>Точность получилас</w:t>
+      </w:r>
+      <w:r>
+        <w:rPr>
+          <w:lang w:val="ru-RU"/>
+        </w:rPr>
+        <w:t>ь такой же, как и</w:t>
+      </w:r>
+      <w:r>
+        <w:rPr>
+          <w:lang w:val="ru-RU"/>
+        </w:rPr>
+        <w:t xml:space="preserve"> у Гаусса, а именно евклидова норма находится в промежутке </w:t>
+      </w:r>
+      <m:oMath>
+        <m:r>
+          <w:rPr>
+            <w:rFonts w:ascii="Cambria Math" w:hAnsi="Cambria Math"/>
+            <w:lang w:val="ru-RU"/>
+          </w:rPr>
+          <m:t>[3*</m:t>
+        </m:r>
+        <m:sSup>
+          <m:sSupPr>
+            <m:ctrlPr>
+              <w:rPr>
+                <w:rFonts w:ascii="Cambria Math" w:hAnsi="Cambria Math"/>
+                <w:i/>
+                <w:lang w:val="ru-RU"/>
+              </w:rPr>
+            </m:ctrlPr>
+          </m:sSupPr>
+          <m:e>
+            <m:r>
+              <w:rPr>
+                <w:rFonts w:ascii="Cambria Math" w:hAnsi="Cambria Math"/>
+                <w:lang w:val="ru-RU"/>
+              </w:rPr>
+              <m:t>10</m:t>
+            </m:r>
+          </m:e>
+          <m:sup>
+            <m:r>
+              <w:rPr>
+                <w:rFonts w:ascii="Cambria Math" w:hAnsi="Cambria Math"/>
+                <w:lang w:val="ru-RU"/>
+              </w:rPr>
+              <m:t>-14</m:t>
+            </m:r>
+          </m:sup>
+        </m:sSup>
+        <m:r>
+          <w:rPr>
+            <w:rFonts w:ascii="Cambria Math" w:hAnsi="Cambria Math"/>
+            <w:lang w:val="ru-RU"/>
+          </w:rPr>
+          <m:t>;</m:t>
+        </m:r>
+        <m:r>
+          <w:rPr>
+            <w:rFonts w:ascii="Cambria Math" w:hAnsi="Cambria Math"/>
+            <w:lang w:val="ru-RU"/>
+          </w:rPr>
+          <m:t>4</m:t>
+        </m:r>
+        <m:r>
+          <w:rPr>
+            <w:rFonts w:ascii="Cambria Math" w:hAnsi="Cambria Math"/>
+            <w:lang w:val="ru-RU"/>
+          </w:rPr>
+          <m:t>*</m:t>
+        </m:r>
+        <m:sSup>
+          <m:sSupPr>
+            <m:ctrlPr>
+              <w:rPr>
+                <w:rFonts w:ascii="Cambria Math" w:hAnsi="Cambria Math"/>
+                <w:i/>
+                <w:lang w:val="ru-RU"/>
+              </w:rPr>
+            </m:ctrlPr>
+          </m:sSupPr>
+          <m:e>
+            <m:r>
+              <w:rPr>
+                <w:rFonts w:ascii="Cambria Math" w:hAnsi="Cambria Math"/>
+                <w:lang w:val="ru-RU"/>
+              </w:rPr>
+              <m:t>10</m:t>
+            </m:r>
+          </m:e>
+          <m:sup>
+            <m:r>
+              <w:rPr>
+                <w:rFonts w:ascii="Cambria Math" w:hAnsi="Cambria Math"/>
+                <w:lang w:val="ru-RU"/>
+              </w:rPr>
+              <m:t>-14</m:t>
+            </m:r>
+          </m:sup>
+        </m:sSup>
+        <m:r>
+          <w:rPr>
+            <w:rFonts w:ascii="Cambria Math" w:hAnsi="Cambria Math"/>
+            <w:lang w:val="ru-RU"/>
+          </w:rPr>
+          <m:t>]</m:t>
+        </m:r>
+      </m:oMath>
+      <w:r>
+        <w:rPr>
+          <w:rFonts w:eastAsiaTheme="minorEastAsia"/>
+          <w:lang w:val="ru-RU"/>
+        </w:rPr>
+        <w:t xml:space="preserve">. Но тут следует заметить, что при поиске разложения Холецкого, в отличии от того же поиска </w:t>
+      </w:r>
+      <w:r>
+        <w:rPr>
+          <w:rFonts w:eastAsiaTheme="minorEastAsia"/>
+          <w:lang w:val="en-US"/>
+        </w:rPr>
+        <w:t>LU</w:t>
+      </w:r>
+      <w:r>
+        <w:rPr>
+          <w:rFonts w:eastAsiaTheme="minorEastAsia"/>
+          <w:lang w:val="ru-RU"/>
+        </w:rPr>
+        <w:t xml:space="preserve">, </w:t>
+      </w:r>
+      <w:r>
+        <w:rPr>
+          <w:rFonts w:eastAsiaTheme="minorEastAsia"/>
+          <w:lang w:val="ru-RU"/>
+        </w:rPr>
+        <w:t>никаких лайфхаков по типу выбора максимального элемента по матрице не используется, так как это просто нарушило бы симметричную структуру матрицы. Но, тем не менее, разложение Холецкого и без этого хорошо справляется с точностью решения.</w:t>
+      </w:r>
+    </w:p>
+    <w:p>
+      <w:pPr>
+        <w:rPr>
+          <w:lang w:val="ru-RU"/>
+        </w:rPr>
+      </w:pPr>
+      <w:r>
+        <w:rPr>
+          <w:rFonts w:eastAsiaTheme="minorEastAsia"/>
+          <w:lang w:val="ru-RU"/>
+        </w:rPr>
+        <w:t>По времени решения метод квадратного корня также показал себя достаточно хорошо</w:t>
+      </w:r>
+      <w:r>
+        <w:rPr>
+          <w:rFonts w:eastAsiaTheme="minorEastAsia"/>
+          <w:lang w:val="ru-RU"/>
+        </w:rPr>
+        <w:t xml:space="preserve">: </w:t>
+      </w:r>
+      <w:r>
+        <w:rPr>
+          <w:rFonts w:eastAsiaTheme="minorEastAsia"/>
+          <w:lang w:val="ru-RU"/>
+        </w:rPr>
+        <w:t xml:space="preserve">25мс против </w:t>
+      </w:r>
+      <w:r>
+        <w:rPr>
+          <w:rFonts w:eastAsiaTheme="minorEastAsia"/>
+          <w:lang w:val="ru-RU"/>
+        </w:rPr>
+        <w:t>40мс</w:t>
+      </w:r>
+      <w:r>
+        <w:rPr>
+          <w:rFonts w:eastAsiaTheme="minorEastAsia"/>
+          <w:lang w:val="ru-RU"/>
+        </w:rPr>
+        <w:t xml:space="preserve"> Гауссовских. Ну что, шах и мат? Нет, ведь метод квадратного корня специально создан для быстрого решения СЛАУ с </w:t>
+      </w:r>
+      <w:r>
+        <w:rPr>
+          <w:rFonts w:eastAsiaTheme="minorEastAsia"/>
+          <w:b/>
+          <w:lang w:val="ru-RU"/>
+        </w:rPr>
+        <w:t>симметричными</w:t>
+      </w:r>
+      <w:r>
+        <w:rPr>
+          <w:rFonts w:eastAsiaTheme="minorEastAsia"/>
+          <w:lang w:val="ru-RU"/>
+        </w:rPr>
+        <w:t xml:space="preserve"> матрицами коэффициентов, с другими его и провести, собственно, невозможно. Так что со своим делом этот метод справляется очень даже хорошо, а для всего остального можно и Гау</w:t>
+      </w:r>
+      <w:r>
+        <w:rPr>
+          <w:rFonts w:eastAsiaTheme="minorEastAsia"/>
+          <w:lang w:val="ru-RU"/>
+        </w:rPr>
+        <w:t>с</w:t>
+      </w:r>
+      <w:r>
+        <w:rPr>
+          <w:rFonts w:eastAsiaTheme="minorEastAsia"/>
+          <w:lang w:val="ru-RU"/>
+        </w:rPr>
+        <w:t>са использовать, при желании.</w:t>
+      </w:r>
+    </w:p>
+    <w:p>
+      <w:pPr>
         <w:pStyle w:val="Heading2"/>
         <w:rPr>
           <w:lang w:val="ru-RU"/>
@@ -1450,8 +1836,282 @@
         <w:rPr>
           <w:lang w:val="ru-RU"/>
         </w:rPr>
+        <w:t>Часть 6</w:t>
+      </w:r>
+    </w:p>
+    <w:p>
+      <w:pPr>
+        <w:rPr>
+          <w:lang w:val="ru-RU"/>
+        </w:rPr>
+      </w:pPr>
+      <w:r>
+        <w:rPr>
+          <w:lang w:val="ru-RU"/>
+        </w:rPr>
+        <w:t>Перейдём к методу релаксаций. С его доказательством я не особо знаком, ибо «на лекциях не обучался» (и в гимназиях тоже).</w:t>
+      </w:r>
+      <w:r>
+        <w:rPr>
+          <w:lang w:val="ru-RU"/>
+        </w:rPr>
+        <w:t xml:space="preserve"> В следствие вышеописанных факторов чрезвычайной академической неграмостности этот чрезвычайно интересный метод решения СЛАУ кажется </w:t>
+      </w:r>
+      <w:r>
+        <w:rPr>
+          <w:lang w:val="ru-RU"/>
+        </w:rPr>
+        <w:lastRenderedPageBreak/>
+        <w:t xml:space="preserve">мне магией. </w:t>
+      </w:r>
+      <w:r>
+        <w:rPr>
+          <w:lang w:val="ru-RU"/>
+        </w:rPr>
+        <w:t>А ещё его и написать было очень даже проще, не то что долбанный Гаусс с выбором максимального элемента.</w:t>
+      </w:r>
+    </w:p>
+    <w:p>
+      <w:pPr>
+        <w:rPr>
+          <w:rFonts w:eastAsiaTheme="minorEastAsia"/>
+          <w:lang w:val="ru-RU"/>
+        </w:rPr>
+      </w:pPr>
+      <w:r>
+        <w:rPr>
+          <w:lang w:val="ru-RU"/>
+        </w:rPr>
+        <w:t>Сначала рассмотрим точность решения через евклидову норму разности</w:t>
+      </w:r>
+      <w:r>
+        <w:rPr>
+          <w:lang w:val="ru-RU"/>
+        </w:rPr>
+        <w:t xml:space="preserve">: </w:t>
+      </w:r>
+      <w:r>
+        <w:rPr>
+          <w:lang w:val="ru-RU"/>
+        </w:rPr>
+        <w:t xml:space="preserve">это будет промежуток </w:t>
+      </w:r>
+      <m:oMath>
+        <m:r>
+          <w:rPr>
+            <w:rFonts w:ascii="Cambria Math" w:hAnsi="Cambria Math"/>
+            <w:lang w:val="ru-RU"/>
+          </w:rPr>
+          <m:t>[</m:t>
+        </m:r>
+        <m:r>
+          <w:rPr>
+            <w:rFonts w:ascii="Cambria Math" w:hAnsi="Cambria Math"/>
+            <w:lang w:val="ru-RU"/>
+          </w:rPr>
+          <m:t>1.5</m:t>
+        </m:r>
+        <m:r>
+          <w:rPr>
+            <w:rFonts w:ascii="Cambria Math" w:hAnsi="Cambria Math"/>
+            <w:lang w:val="ru-RU"/>
+          </w:rPr>
+          <m:t>*</m:t>
+        </m:r>
+        <m:sSup>
+          <m:sSupPr>
+            <m:ctrlPr>
+              <w:rPr>
+                <w:rFonts w:ascii="Cambria Math" w:hAnsi="Cambria Math"/>
+                <w:i/>
+                <w:lang w:val="ru-RU"/>
+              </w:rPr>
+            </m:ctrlPr>
+          </m:sSupPr>
+          <m:e>
+            <m:r>
+              <w:rPr>
+                <w:rFonts w:ascii="Cambria Math" w:hAnsi="Cambria Math"/>
+                <w:lang w:val="ru-RU"/>
+              </w:rPr>
+              <m:t>10</m:t>
+            </m:r>
+          </m:e>
+          <m:sup>
+            <m:r>
+              <w:rPr>
+                <w:rFonts w:ascii="Cambria Math" w:hAnsi="Cambria Math"/>
+                <w:lang w:val="ru-RU"/>
+              </w:rPr>
+              <m:t>-14</m:t>
+            </m:r>
+          </m:sup>
+        </m:sSup>
+        <m:r>
+          <w:rPr>
+            <w:rFonts w:ascii="Cambria Math" w:hAnsi="Cambria Math"/>
+            <w:lang w:val="ru-RU"/>
+          </w:rPr>
+          <m:t>;</m:t>
+        </m:r>
+        <m:r>
+          <w:rPr>
+            <w:rFonts w:ascii="Cambria Math" w:hAnsi="Cambria Math"/>
+            <w:lang w:val="ru-RU"/>
+          </w:rPr>
+          <m:t>2.2</m:t>
+        </m:r>
+        <m:r>
+          <w:rPr>
+            <w:rFonts w:ascii="Cambria Math" w:hAnsi="Cambria Math"/>
+            <w:lang w:val="ru-RU"/>
+          </w:rPr>
+          <m:t>*</m:t>
+        </m:r>
+        <m:sSup>
+          <m:sSupPr>
+            <m:ctrlPr>
+              <w:rPr>
+                <w:rFonts w:ascii="Cambria Math" w:hAnsi="Cambria Math"/>
+                <w:i/>
+                <w:lang w:val="ru-RU"/>
+              </w:rPr>
+            </m:ctrlPr>
+          </m:sSupPr>
+          <m:e>
+            <m:r>
+              <w:rPr>
+                <w:rFonts w:ascii="Cambria Math" w:hAnsi="Cambria Math"/>
+                <w:lang w:val="ru-RU"/>
+              </w:rPr>
+              <m:t>10</m:t>
+            </m:r>
+          </m:e>
+          <m:sup>
+            <m:r>
+              <w:rPr>
+                <w:rFonts w:ascii="Cambria Math" w:hAnsi="Cambria Math"/>
+                <w:lang w:val="ru-RU"/>
+              </w:rPr>
+              <m:t>-14</m:t>
+            </m:r>
+          </m:sup>
+        </m:sSup>
+        <m:r>
+          <w:rPr>
+            <w:rFonts w:ascii="Cambria Math" w:hAnsi="Cambria Math"/>
+            <w:lang w:val="ru-RU"/>
+          </w:rPr>
+          <m:t>]</m:t>
+        </m:r>
+      </m:oMath>
+      <w:r>
+        <w:rPr>
+          <w:rFonts w:eastAsiaTheme="minorEastAsia"/>
+          <w:lang w:val="ru-RU"/>
+        </w:rPr>
+        <w:t>.</w:t>
+      </w:r>
+      <w:r>
+        <w:rPr>
+          <w:rFonts w:eastAsiaTheme="minorEastAsia"/>
+          <w:lang w:val="ru-RU"/>
+        </w:rPr>
+        <w:t xml:space="preserve"> </w:t>
+      </w:r>
+      <w:r>
+        <w:rPr>
+          <w:rFonts w:eastAsiaTheme="minorEastAsia"/>
+          <w:lang w:val="ru-RU"/>
+        </w:rPr>
+        <w:t>Собственно, поразительно точно для итерационного метода. Они же созданы для быстрого и не совсем точного получения решения путём жертвопринашения конспектов одногрупников.</w:t>
+      </w:r>
+    </w:p>
+    <w:p>
+      <w:pPr>
+        <w:rPr>
+          <w:lang w:val="ru-RU"/>
+        </w:rPr>
+      </w:pPr>
+      <w:r>
+        <w:rPr>
+          <w:rFonts w:eastAsiaTheme="minorEastAsia"/>
+          <w:lang w:val="ru-RU"/>
+        </w:rPr>
+        <w:t>Перейдём к вопросу времени. И вот тут ещё один шокирующий факт</w:t>
+      </w:r>
+      <w:r>
+        <w:rPr>
+          <w:rFonts w:eastAsiaTheme="minorEastAsia"/>
+          <w:lang w:val="ru-RU"/>
+        </w:rPr>
+        <w:t xml:space="preserve">: </w:t>
+      </w:r>
+      <w:r>
+        <w:rPr>
+          <w:rFonts w:eastAsiaTheme="minorEastAsia"/>
+          <w:lang w:val="ru-RU"/>
+        </w:rPr>
+        <w:t xml:space="preserve">всего 8 долбанных миллисекунд! Что это такое? Разрыв шаблонов и победа неформалов? Может где-то на фоне </w:t>
+      </w:r>
+      <w:r>
+        <w:rPr>
+          <w:rFonts w:eastAsiaTheme="minorEastAsia"/>
+          <w:lang w:val="en-US"/>
+        </w:rPr>
+        <w:t>JS</w:t>
+      </w:r>
+      <w:r>
+        <w:rPr>
+          <w:rFonts w:eastAsiaTheme="minorEastAsia"/>
+          <w:lang w:val="ru-RU"/>
+        </w:rPr>
+        <w:t>-</w:t>
+      </w:r>
+      <w:r>
+        <w:rPr>
+          <w:rFonts w:eastAsiaTheme="minorEastAsia"/>
+          <w:lang w:val="ru-RU"/>
+        </w:rPr>
+        <w:t>сники с радостными воплями пишут свою ОС, которая будет «лучше линукса»? Они-то может и пишут, но с методом релаксации другая фигня. А именно штука в том, что он работает только на специфическом клас</w:t>
+      </w:r>
+      <w:r>
+        <w:rPr>
+          <w:rFonts w:eastAsiaTheme="minorEastAsia"/>
+          <w:lang w:val="ru-RU"/>
+        </w:rPr>
+        <w:t>с</w:t>
+      </w:r>
+      <w:r>
+        <w:rPr>
+          <w:rFonts w:eastAsiaTheme="minorEastAsia"/>
+          <w:lang w:val="ru-RU"/>
+        </w:rPr>
+        <w:t>е матриц (как и все класические итерационные методы), а сгенерированные по данному нам правилу матрицы вообще близки к идеальному случаю для этого метода, что вполне себе объясняет такой крутой результат.</w:t>
+      </w:r>
+      <w:r>
+        <w:rPr>
+          <w:rFonts w:eastAsiaTheme="minorEastAsia"/>
+          <w:lang w:val="ru-RU"/>
+        </w:rPr>
+        <w:t xml:space="preserve"> То есть метод релаксации, конечно, крут, но он именно что «широко известен(применяем) в узких кругах».</w:t>
+      </w:r>
+    </w:p>
+    <w:p>
+      <w:pPr>
+        <w:pStyle w:val="Heading2"/>
+        <w:rPr>
+          <w:lang w:val="ru-RU"/>
+        </w:rPr>
+      </w:pPr>
+      <w:r>
+        <w:rPr>
+          <w:lang w:val="ru-RU"/>
+        </w:rPr>
         <w:t>Часть 7</w:t>
       </w:r>
+      <w:bookmarkStart w:id="0" w:name="_GoBack"/>
+      <w:bookmarkEnd w:id="0"/>
     </w:p>
     <w:p>
       <w:pPr>
@@ -1725,6 +2385,7 @@
     <w:lsdException w:name="HTML Sample" w:semiHidden="1" w:unhideWhenUsed="1"/>
     <w:lsdException w:name="HTML Typewriter" w:semiHidden="1" w:unhideWhenUsed="1"/>
     <w:lsdException w:name="HTML Variable" w:semiHidden="1" w:unhideWhenUsed="1"/>
+    <w:lsdException w:name="Normal Table" w:semiHidden="1" w:unhideWhenUsed="1"/>
     <w:lsdException w:name="annotation subject" w:semiHidden="1" w:unhideWhenUsed="1"/>
     <w:lsdException w:name="No List" w:semiHidden="1" w:unhideWhenUsed="1"/>
     <w:lsdException w:name="Outline List 1" w:semiHidden="1" w:unhideWhenUsed="1"/>
@@ -1771,8 +2432,10 @@
     <w:lsdException w:name="Table Subtle 2" w:semiHidden="1" w:unhideWhenUsed="1"/>
     <w:lsdException w:name="Table Web 1" w:semiHidden="1" w:unhideWhenUsed="1"/>
     <w:lsdException w:name="Table Web 2" w:semiHidden="1" w:unhideWhenUsed="1"/>
+    <w:lsdException w:name="Table Web 3" w:semiHidden="1" w:unhideWhenUsed="1"/>
     <w:lsdException w:name="Balloon Text" w:semiHidden="1" w:unhideWhenUsed="1"/>
     <w:lsdException w:name="Table Grid" w:uiPriority="39"/>
+    <w:lsdException w:name="Table Theme" w:semiHidden="1" w:unhideWhenUsed="1"/>
     <w:lsdException w:name="Placeholder Text" w:semiHidden="1"/>
     <w:lsdException w:name="No Spacing" w:uiPriority="1" w:qFormat="1"/>
     <w:lsdException w:name="Light Shading" w:uiPriority="60"/>
@@ -2066,7 +2729,6 @@
   <w:style w:type="character" w:default="1" w:styleId="DefaultParagraphFont">
     <w:name w:val="Default Paragraph Font"/>
     <w:uiPriority w:val="1"/>
-    <w:semiHidden/>
     <w:unhideWhenUsed/>
   </w:style>
   <w:style w:type="table" w:default="1" w:styleId="TableNormal">
@@ -2484,7 +3146,7 @@
 </file>
 
 <file path=customXml/itemProps1.xml><?xml version="1.0" encoding="utf-8"?>
-<ds:datastoreItem xmlns:ds="http://schemas.openxmlformats.org/officeDocument/2006/customXml" ds:itemID="{3A55C38E-CCD5-4DD2-81BF-5EC82581303B}">
+<ds:datastoreItem xmlns:ds="http://schemas.openxmlformats.org/officeDocument/2006/customXml" ds:itemID="{3F24AA9D-DA96-4EB7-ADC3-42DCF84C745F}">
   <ds:schemaRefs>
     <ds:schemaRef ds:uri="http://schemas.openxmlformats.org/officeDocument/2006/bibliography"/>
   </ds:schemaRefs>

</xml_diff>

<commit_message>
Write parts 7 and 8 in docx report.
</commit_message>
<xml_diff>
--- a/docs/report.docx
+++ b/docs/report.docx
@@ -39,7 +39,19 @@
         <w:rPr>
           <w:lang w:val="ru-RU"/>
         </w:rPr>
-        <w:t>Томашевич Константин, Вариант 8.</w:t>
+        <w:t xml:space="preserve">Томашевич Константин, Вариант </w:t>
+      </w:r>
+      <w:r>
+        <w:rPr>
+          <w:lang w:val="en-US"/>
+        </w:rPr>
+        <w:t>7</w:t>
+      </w:r>
+      <w:r>
+        <w:rPr>
+          <w:lang w:val="ru-RU"/>
+        </w:rPr>
+        <w:t>.</w:t>
       </w:r>
     </w:p>
     <w:p>
@@ -1637,6 +1649,497 @@
             <w:lang w:val="ru-RU"/>
           </w:rPr>
           <m:t>[3*</m:t>
+        </m:r>
+        <m:sSup>
+          <m:sSupPr>
+            <m:ctrlPr>
+              <w:rPr>
+                <w:rFonts w:ascii="Cambria Math" w:hAnsi="Cambria Math"/>
+                <w:i/>
+                <w:lang w:val="ru-RU"/>
+              </w:rPr>
+            </m:ctrlPr>
+          </m:sSupPr>
+          <m:e>
+            <m:r>
+              <w:rPr>
+                <w:rFonts w:ascii="Cambria Math" w:hAnsi="Cambria Math"/>
+                <w:lang w:val="ru-RU"/>
+              </w:rPr>
+              <m:t>10</m:t>
+            </m:r>
+          </m:e>
+          <m:sup>
+            <m:r>
+              <w:rPr>
+                <w:rFonts w:ascii="Cambria Math" w:hAnsi="Cambria Math"/>
+                <w:lang w:val="ru-RU"/>
+              </w:rPr>
+              <m:t>-14</m:t>
+            </m:r>
+          </m:sup>
+        </m:sSup>
+        <m:r>
+          <w:rPr>
+            <w:rFonts w:ascii="Cambria Math" w:hAnsi="Cambria Math"/>
+            <w:lang w:val="ru-RU"/>
+          </w:rPr>
+          <m:t>;4*</m:t>
+        </m:r>
+        <m:sSup>
+          <m:sSupPr>
+            <m:ctrlPr>
+              <w:rPr>
+                <w:rFonts w:ascii="Cambria Math" w:hAnsi="Cambria Math"/>
+                <w:i/>
+                <w:lang w:val="ru-RU"/>
+              </w:rPr>
+            </m:ctrlPr>
+          </m:sSupPr>
+          <m:e>
+            <m:r>
+              <w:rPr>
+                <w:rFonts w:ascii="Cambria Math" w:hAnsi="Cambria Math"/>
+                <w:lang w:val="ru-RU"/>
+              </w:rPr>
+              <m:t>10</m:t>
+            </m:r>
+          </m:e>
+          <m:sup>
+            <m:r>
+              <w:rPr>
+                <w:rFonts w:ascii="Cambria Math" w:hAnsi="Cambria Math"/>
+                <w:lang w:val="ru-RU"/>
+              </w:rPr>
+              <m:t>-14</m:t>
+            </m:r>
+          </m:sup>
+        </m:sSup>
+        <m:r>
+          <w:rPr>
+            <w:rFonts w:ascii="Cambria Math" w:hAnsi="Cambria Math"/>
+            <w:lang w:val="ru-RU"/>
+          </w:rPr>
+          <m:t>]</m:t>
+        </m:r>
+      </m:oMath>
+      <w:r>
+        <w:rPr>
+          <w:rFonts w:eastAsiaTheme="minorEastAsia"/>
+          <w:lang w:val="ru-RU"/>
+        </w:rPr>
+        <w:t xml:space="preserve">. Но тут следует заметить, что при поиске разложения Холецкого, в отличии от того же поиска </w:t>
+      </w:r>
+      <w:r>
+        <w:rPr>
+          <w:rFonts w:eastAsiaTheme="minorEastAsia"/>
+          <w:lang w:val="en-US"/>
+        </w:rPr>
+        <w:t>LU</w:t>
+      </w:r>
+      <w:r>
+        <w:rPr>
+          <w:rFonts w:eastAsiaTheme="minorEastAsia"/>
+          <w:lang w:val="ru-RU"/>
+        </w:rPr>
+        <w:t xml:space="preserve">, </w:t>
+      </w:r>
+      <w:r>
+        <w:rPr>
+          <w:rFonts w:eastAsiaTheme="minorEastAsia"/>
+          <w:lang w:val="ru-RU"/>
+        </w:rPr>
+        <w:t>никаких лайфхаков по типу выбора максимального элемента по матрице не используется, так как это просто нарушило бы симметричную структуру матрицы. Но, тем не менее, разложение Холецкого и без этого хорошо справляется с точностью решения.</w:t>
+      </w:r>
+    </w:p>
+    <w:p>
+      <w:pPr>
+        <w:rPr>
+          <w:lang w:val="ru-RU"/>
+        </w:rPr>
+      </w:pPr>
+      <w:r>
+        <w:rPr>
+          <w:rFonts w:eastAsiaTheme="minorEastAsia"/>
+          <w:lang w:val="ru-RU"/>
+        </w:rPr>
+        <w:t>По времени решения метод квадратного корня также показал себя достаточно хорошо</w:t>
+      </w:r>
+      <w:r>
+        <w:rPr>
+          <w:rFonts w:eastAsiaTheme="minorEastAsia"/>
+          <w:lang w:val="ru-RU"/>
+        </w:rPr>
+        <w:t xml:space="preserve">: </w:t>
+      </w:r>
+      <w:r>
+        <w:rPr>
+          <w:rFonts w:eastAsiaTheme="minorEastAsia"/>
+          <w:lang w:val="ru-RU"/>
+        </w:rPr>
+        <w:t xml:space="preserve">25мс против </w:t>
+      </w:r>
+      <w:r>
+        <w:rPr>
+          <w:rFonts w:eastAsiaTheme="minorEastAsia"/>
+          <w:lang w:val="ru-RU"/>
+        </w:rPr>
+        <w:t>40мс</w:t>
+      </w:r>
+      <w:r>
+        <w:rPr>
+          <w:rFonts w:eastAsiaTheme="minorEastAsia"/>
+          <w:lang w:val="ru-RU"/>
+        </w:rPr>
+        <w:t xml:space="preserve"> Гауссовских. Ну что, шах и мат? Нет, ведь метод квадратного корня специально создан для быстрого решения СЛАУ с </w:t>
+      </w:r>
+      <w:r>
+        <w:rPr>
+          <w:rFonts w:eastAsiaTheme="minorEastAsia"/>
+          <w:b/>
+          <w:lang w:val="ru-RU"/>
+        </w:rPr>
+        <w:t>симметричными</w:t>
+      </w:r>
+      <w:r>
+        <w:rPr>
+          <w:rFonts w:eastAsiaTheme="minorEastAsia"/>
+          <w:lang w:val="ru-RU"/>
+        </w:rPr>
+        <w:t xml:space="preserve"> матрицами коэффициентов, с другими его и провести, собственно, невозможно. Так что со своим делом этот метод справляется очень даже хорошо, а для всего остального можно и Гау</w:t>
+      </w:r>
+      <w:r>
+        <w:rPr>
+          <w:rFonts w:eastAsiaTheme="minorEastAsia"/>
+          <w:lang w:val="ru-RU"/>
+        </w:rPr>
+        <w:t>с</w:t>
+      </w:r>
+      <w:r>
+        <w:rPr>
+          <w:rFonts w:eastAsiaTheme="minorEastAsia"/>
+          <w:lang w:val="ru-RU"/>
+        </w:rPr>
+        <w:t>са использовать, при желании.</w:t>
+      </w:r>
+    </w:p>
+    <w:p>
+      <w:pPr>
+        <w:pStyle w:val="Heading2"/>
+        <w:rPr>
+          <w:lang w:val="ru-RU"/>
+        </w:rPr>
+      </w:pPr>
+      <w:r>
+        <w:rPr>
+          <w:lang w:val="ru-RU"/>
+        </w:rPr>
+        <w:t>Часть 6</w:t>
+      </w:r>
+    </w:p>
+    <w:p>
+      <w:pPr>
+        <w:rPr>
+          <w:lang w:val="ru-RU"/>
+        </w:rPr>
+      </w:pPr>
+      <w:r>
+        <w:rPr>
+          <w:lang w:val="ru-RU"/>
+        </w:rPr>
+        <w:t>Перейдём к методу релаксаций. С его доказательством я не особо знаком, ибо «на лекциях не обучался» (и в гимназиях тоже).</w:t>
+      </w:r>
+      <w:r>
+        <w:rPr>
+          <w:lang w:val="ru-RU"/>
+        </w:rPr>
+        <w:t xml:space="preserve"> В следствие вышеописанных факторов чрезвычайной академической неграмостности этот чрезвычайно интересный метод решения СЛАУ кажется </w:t>
+      </w:r>
+      <w:r>
+        <w:rPr>
+          <w:lang w:val="ru-RU"/>
+        </w:rPr>
+        <w:lastRenderedPageBreak/>
+        <w:t xml:space="preserve">мне магией. </w:t>
+      </w:r>
+      <w:r>
+        <w:rPr>
+          <w:lang w:val="ru-RU"/>
+        </w:rPr>
+        <w:t>А ещё его и написать было очень даже проще, не то что долбанный Гаусс с выбором максимального элемента.</w:t>
+      </w:r>
+    </w:p>
+    <w:p>
+      <w:pPr>
+        <w:rPr>
+          <w:rFonts w:eastAsiaTheme="minorEastAsia"/>
+          <w:lang w:val="ru-RU"/>
+        </w:rPr>
+      </w:pPr>
+      <w:r>
+        <w:rPr>
+          <w:lang w:val="ru-RU"/>
+        </w:rPr>
+        <w:t>Сначала рассмотрим точность решения через евклидову норму разности</w:t>
+      </w:r>
+      <w:r>
+        <w:rPr>
+          <w:lang w:val="ru-RU"/>
+        </w:rPr>
+        <w:t xml:space="preserve">: </w:t>
+      </w:r>
+      <w:r>
+        <w:rPr>
+          <w:lang w:val="ru-RU"/>
+        </w:rPr>
+        <w:t xml:space="preserve">это будет промежуток </w:t>
+      </w:r>
+      <m:oMath>
+        <m:r>
+          <w:rPr>
+            <w:rFonts w:ascii="Cambria Math" w:hAnsi="Cambria Math"/>
+            <w:lang w:val="ru-RU"/>
+          </w:rPr>
+          <m:t>[1.5*</m:t>
+        </m:r>
+        <m:sSup>
+          <m:sSupPr>
+            <m:ctrlPr>
+              <w:rPr>
+                <w:rFonts w:ascii="Cambria Math" w:hAnsi="Cambria Math"/>
+                <w:i/>
+                <w:lang w:val="ru-RU"/>
+              </w:rPr>
+            </m:ctrlPr>
+          </m:sSupPr>
+          <m:e>
+            <m:r>
+              <w:rPr>
+                <w:rFonts w:ascii="Cambria Math" w:hAnsi="Cambria Math"/>
+                <w:lang w:val="ru-RU"/>
+              </w:rPr>
+              <m:t>10</m:t>
+            </m:r>
+          </m:e>
+          <m:sup>
+            <m:r>
+              <w:rPr>
+                <w:rFonts w:ascii="Cambria Math" w:hAnsi="Cambria Math"/>
+                <w:lang w:val="ru-RU"/>
+              </w:rPr>
+              <m:t>-14</m:t>
+            </m:r>
+          </m:sup>
+        </m:sSup>
+        <m:r>
+          <w:rPr>
+            <w:rFonts w:ascii="Cambria Math" w:hAnsi="Cambria Math"/>
+            <w:lang w:val="ru-RU"/>
+          </w:rPr>
+          <m:t>;2.2*</m:t>
+        </m:r>
+        <m:sSup>
+          <m:sSupPr>
+            <m:ctrlPr>
+              <w:rPr>
+                <w:rFonts w:ascii="Cambria Math" w:hAnsi="Cambria Math"/>
+                <w:i/>
+                <w:lang w:val="ru-RU"/>
+              </w:rPr>
+            </m:ctrlPr>
+          </m:sSupPr>
+          <m:e>
+            <m:r>
+              <w:rPr>
+                <w:rFonts w:ascii="Cambria Math" w:hAnsi="Cambria Math"/>
+                <w:lang w:val="ru-RU"/>
+              </w:rPr>
+              <m:t>10</m:t>
+            </m:r>
+          </m:e>
+          <m:sup>
+            <m:r>
+              <w:rPr>
+                <w:rFonts w:ascii="Cambria Math" w:hAnsi="Cambria Math"/>
+                <w:lang w:val="ru-RU"/>
+              </w:rPr>
+              <m:t>-14</m:t>
+            </m:r>
+          </m:sup>
+        </m:sSup>
+        <m:r>
+          <w:rPr>
+            <w:rFonts w:ascii="Cambria Math" w:hAnsi="Cambria Math"/>
+            <w:lang w:val="ru-RU"/>
+          </w:rPr>
+          <m:t>]</m:t>
+        </m:r>
+      </m:oMath>
+      <w:r>
+        <w:rPr>
+          <w:rFonts w:eastAsiaTheme="minorEastAsia"/>
+          <w:lang w:val="ru-RU"/>
+        </w:rPr>
+        <w:t>.</w:t>
+      </w:r>
+      <w:r>
+        <w:rPr>
+          <w:rFonts w:eastAsiaTheme="minorEastAsia"/>
+          <w:lang w:val="ru-RU"/>
+        </w:rPr>
+        <w:t xml:space="preserve"> </w:t>
+      </w:r>
+      <w:r>
+        <w:rPr>
+          <w:rFonts w:eastAsiaTheme="minorEastAsia"/>
+          <w:lang w:val="ru-RU"/>
+        </w:rPr>
+        <w:t>Собственно, поразительно точно для итерационного метода. Они же созданы для быстрого и не совсем точного получения решения путём жертвопринашения конспектов одногрупников.</w:t>
+      </w:r>
+    </w:p>
+    <w:p>
+      <w:pPr>
+        <w:rPr>
+          <w:lang w:val="ru-RU"/>
+        </w:rPr>
+      </w:pPr>
+      <w:r>
+        <w:rPr>
+          <w:rFonts w:eastAsiaTheme="minorEastAsia"/>
+          <w:lang w:val="ru-RU"/>
+        </w:rPr>
+        <w:t>Перейдём к вопросу времени. И вот тут ещё один шокирующий факт</w:t>
+      </w:r>
+      <w:r>
+        <w:rPr>
+          <w:rFonts w:eastAsiaTheme="minorEastAsia"/>
+          <w:lang w:val="ru-RU"/>
+        </w:rPr>
+        <w:t xml:space="preserve">: </w:t>
+      </w:r>
+      <w:r>
+        <w:rPr>
+          <w:rFonts w:eastAsiaTheme="minorEastAsia"/>
+          <w:lang w:val="ru-RU"/>
+        </w:rPr>
+        <w:t xml:space="preserve">всего 8 долбанных миллисекунд! Что это такое? Разрыв шаблонов и победа неформалов? Может где-то на фоне </w:t>
+      </w:r>
+      <w:r>
+        <w:rPr>
+          <w:rFonts w:eastAsiaTheme="minorEastAsia"/>
+          <w:lang w:val="en-US"/>
+        </w:rPr>
+        <w:t>JS</w:t>
+      </w:r>
+      <w:r>
+        <w:rPr>
+          <w:rFonts w:eastAsiaTheme="minorEastAsia"/>
+          <w:lang w:val="ru-RU"/>
+        </w:rPr>
+        <w:t>-</w:t>
+      </w:r>
+      <w:r>
+        <w:rPr>
+          <w:rFonts w:eastAsiaTheme="minorEastAsia"/>
+          <w:lang w:val="ru-RU"/>
+        </w:rPr>
+        <w:t>сники с радостными воплями пишут свою ОС, которая будет «лучше линукса»? Они-то может и пишут, но с методом релаксации другая фигня. А именно штука в том, что он работает только на специфическом клас</w:t>
+      </w:r>
+      <w:r>
+        <w:rPr>
+          <w:rFonts w:eastAsiaTheme="minorEastAsia"/>
+          <w:lang w:val="ru-RU"/>
+        </w:rPr>
+        <w:t>с</w:t>
+      </w:r>
+      <w:r>
+        <w:rPr>
+          <w:rFonts w:eastAsiaTheme="minorEastAsia"/>
+          <w:lang w:val="ru-RU"/>
+        </w:rPr>
+        <w:t>е матриц (как и все класические итерационные методы), а сгенерированные по данному нам правилу матрицы вообще близки к идеальному случаю для этого метода, что вполне себе объясняет такой крутой результат.</w:t>
+      </w:r>
+      <w:r>
+        <w:rPr>
+          <w:rFonts w:eastAsiaTheme="minorEastAsia"/>
+          <w:lang w:val="ru-RU"/>
+        </w:rPr>
+        <w:t xml:space="preserve"> То есть метод релаксации, конечно, крут, но он именно что «широко известен(применяем) в узких кругах».</w:t>
+      </w:r>
+    </w:p>
+    <w:p>
+      <w:pPr>
+        <w:pStyle w:val="Heading2"/>
+        <w:rPr>
+          <w:lang w:val="ru-RU"/>
+        </w:rPr>
+      </w:pPr>
+      <w:r>
+        <w:rPr>
+          <w:lang w:val="ru-RU"/>
+        </w:rPr>
+        <w:t>Часть 7</w:t>
+      </w:r>
+    </w:p>
+    <w:p>
+      <w:pPr>
+        <w:rPr>
+          <w:lang w:val="ru-RU"/>
+        </w:rPr>
+      </w:pPr>
+      <w:r>
+        <w:rPr>
+          <w:lang w:val="ru-RU"/>
+        </w:rPr>
+        <w:t>Теперь к методу отражений, он метод Хаусхолдера. Этот метод показался мне чрезвычайно интересным с той стороны, что он и не итерационный, и не является ещё одной модификацией поднадоевшего метода Гаусса.</w:t>
+      </w:r>
+    </w:p>
+    <w:p>
+      <w:pPr>
+        <w:rPr>
+          <w:rFonts w:eastAsiaTheme="minorEastAsia"/>
+          <w:lang w:val="ru-RU"/>
+        </w:rPr>
+      </w:pPr>
+      <w:r>
+        <w:rPr>
+          <w:lang w:val="ru-RU"/>
+        </w:rPr>
+        <w:t>С точностью решения, к сожалению, получилось не очень хорошо</w:t>
+      </w:r>
+      <w:r>
+        <w:rPr>
+          <w:lang w:val="ru-RU"/>
+        </w:rPr>
+        <w:t xml:space="preserve">: </w:t>
+      </w:r>
+      <w:r>
+        <w:rPr>
+          <w:lang w:val="ru-RU"/>
+        </w:rPr>
+        <w:t xml:space="preserve">евклидова норма разности решений </w:t>
+      </w:r>
+      <m:oMath>
+        <m:r>
+          <w:rPr>
+            <w:rFonts w:ascii="Cambria Math" w:hAnsi="Cambria Math"/>
+            <w:lang w:val="ru-RU"/>
+          </w:rPr>
+          <m:t>[</m:t>
+        </m:r>
+        <m:r>
+          <w:rPr>
+            <w:rFonts w:ascii="Cambria Math" w:hAnsi="Cambria Math"/>
+            <w:lang w:val="ru-RU"/>
+          </w:rPr>
+          <m:t>7</m:t>
+        </m:r>
+        <m:r>
+          <w:rPr>
+            <w:rFonts w:ascii="Cambria Math" w:hAnsi="Cambria Math"/>
+            <w:lang w:val="ru-RU"/>
+          </w:rPr>
+          <m:t>*</m:t>
         </m:r>
         <m:sSup>
           <m:sSupPr>
@@ -1679,7 +2182,7 @@
             <w:rFonts w:ascii="Cambria Math" w:hAnsi="Cambria Math"/>
             <w:lang w:val="ru-RU"/>
           </w:rPr>
-          <m:t>4</m:t>
+          <m:t>2</m:t>
         </m:r>
         <m:r>
           <w:rPr>
@@ -1713,7 +2216,14 @@
                 <w:rFonts w:ascii="Cambria Math" w:hAnsi="Cambria Math"/>
                 <w:lang w:val="ru-RU"/>
               </w:rPr>
-              <m:t>-14</m:t>
+              <m:t>-1</m:t>
+            </m:r>
+            <m:r>
+              <w:rPr>
+                <w:rFonts w:ascii="Cambria Math" w:hAnsi="Cambria Math"/>
+                <w:lang w:val="ru-RU"/>
+              </w:rPr>
+              <m:t>3</m:t>
             </m:r>
           </m:sup>
         </m:sSup>
@@ -1730,42 +2240,35 @@
           <w:rFonts w:eastAsiaTheme="minorEastAsia"/>
           <w:lang w:val="ru-RU"/>
         </w:rPr>
-        <w:t xml:space="preserve">. Но тут следует заметить, что при поиске разложения Холецкого, в отличии от того же поиска </w:t>
-      </w:r>
-      <w:r>
-        <w:rPr>
-          <w:rFonts w:eastAsiaTheme="minorEastAsia"/>
-          <w:lang w:val="en-US"/>
-        </w:rPr>
-        <w:t>LU</w:t>
-      </w:r>
-      <w:r>
-        <w:rPr>
-          <w:rFonts w:eastAsiaTheme="minorEastAsia"/>
-          <w:lang w:val="ru-RU"/>
-        </w:rPr>
-        <w:t xml:space="preserve">, </w:t>
-      </w:r>
-      <w:r>
-        <w:rPr>
-          <w:rFonts w:eastAsiaTheme="minorEastAsia"/>
-          <w:lang w:val="ru-RU"/>
-        </w:rPr>
-        <w:t>никаких лайфхаков по типу выбора максимального элемента по матрице не используется, так как это просто нарушило бы симметричную структуру матрицы. Но, тем не менее, разложение Холецкого и без этого хорошо справляется с точностью решения.</w:t>
+        <w:t>, что выглядит угрожающе по сравнению с тем же Гауссом. Мне кажется, что проблема в том, что Гауссу наша матрица очень даже по душе, а вот методу отражений она может быць и не очень удобной. Даже если она нормальная для метода отражений, она всё ещё остаётся чрезвычайно удобной для Гаусса. То есть у нас получается, что «нормальная» для метода отражений матрица была им решена худше, чем Гауссом «идеальная» для Гаусса матрица. Тут достаточно сложно сравнивать.</w:t>
       </w:r>
     </w:p>
     <w:p>
       <w:pPr>
         <w:rPr>
-          <w:lang w:val="ru-RU"/>
-        </w:rPr>
-      </w:pPr>
-      <w:r>
-        <w:rPr>
-          <w:rFonts w:eastAsiaTheme="minorEastAsia"/>
-          <w:lang w:val="ru-RU"/>
-        </w:rPr>
-        <w:t>По времени решения метод квадратного корня также показал себя достаточно хорошо</w:t>
+          <w:lang w:val="en-US"/>
+        </w:rPr>
+      </w:pPr>
+      <w:r>
+        <w:rPr>
+          <w:rFonts w:eastAsiaTheme="minorEastAsia"/>
+          <w:lang w:val="ru-RU"/>
+        </w:rPr>
+        <w:t>С временем тоже вышло как-то проблемно</w:t>
+      </w:r>
+      <w:r>
+        <w:rPr>
+          <w:rFonts w:eastAsiaTheme="minorEastAsia"/>
+          <w:lang w:val="ru-RU"/>
+        </w:rPr>
+        <w:t>: 49</w:t>
+      </w:r>
+      <w:r>
+        <w:rPr>
+          <w:rFonts w:eastAsiaTheme="minorEastAsia"/>
+          <w:lang w:val="ru-RU"/>
+        </w:rPr>
+        <w:t>мс против 40мс у Гаусса. Что тут можно сказать? У метода отражений две основные задачи</w:t>
       </w:r>
       <w:r>
         <w:rPr>
@@ -1779,50 +2282,49 @@
           <w:rFonts w:eastAsiaTheme="minorEastAsia"/>
           <w:lang w:val="ru-RU"/>
         </w:rPr>
-        <w:t xml:space="preserve">25мс против </w:t>
-      </w:r>
-      <w:r>
-        <w:rPr>
-          <w:rFonts w:eastAsiaTheme="minorEastAsia"/>
-          <w:lang w:val="ru-RU"/>
-        </w:rPr>
-        <w:t>40мс</w:t>
-      </w:r>
-      <w:r>
-        <w:rPr>
-          <w:rFonts w:eastAsiaTheme="minorEastAsia"/>
-          <w:lang w:val="ru-RU"/>
-        </w:rPr>
-        <w:t xml:space="preserve"> Гауссовских. Ну что, шах и мат? Нет, ведь метод квадратного корня специально создан для быстрого решения СЛАУ с </w:t>
-      </w:r>
-      <w:r>
-        <w:rPr>
-          <w:rFonts w:eastAsiaTheme="minorEastAsia"/>
-          <w:b/>
-          <w:lang w:val="ru-RU"/>
-        </w:rPr>
-        <w:t>симметричными</w:t>
-      </w:r>
-      <w:r>
-        <w:rPr>
-          <w:rFonts w:eastAsiaTheme="minorEastAsia"/>
-          <w:lang w:val="ru-RU"/>
-        </w:rPr>
-        <w:t xml:space="preserve"> матрицами коэффициентов, с другими его и провести, собственно, невозможно. Так что со своим делом этот метод справляется очень даже хорошо, а для всего остального можно и Гау</w:t>
-      </w:r>
-      <w:r>
-        <w:rPr>
-          <w:rFonts w:eastAsiaTheme="minorEastAsia"/>
-          <w:lang w:val="ru-RU"/>
-        </w:rPr>
-        <w:t>с</w:t>
-      </w:r>
-      <w:r>
-        <w:rPr>
-          <w:rFonts w:eastAsiaTheme="minorEastAsia"/>
-          <w:lang w:val="ru-RU"/>
-        </w:rPr>
-        <w:t>са использовать, при желании.</w:t>
+        <w:t xml:space="preserve">построить </w:t>
+      </w:r>
+      <w:r>
+        <w:rPr>
+          <w:rFonts w:eastAsiaTheme="minorEastAsia"/>
+          <w:lang w:val="en-US"/>
+        </w:rPr>
+        <w:t>QR</w:t>
+      </w:r>
+      <w:r>
+        <w:rPr>
+          <w:rFonts w:eastAsiaTheme="minorEastAsia"/>
+          <w:lang w:val="ru-RU"/>
+        </w:rPr>
+        <w:t xml:space="preserve"> </w:t>
+      </w:r>
+      <w:r>
+        <w:rPr>
+          <w:rFonts w:eastAsiaTheme="minorEastAsia"/>
+          <w:lang w:val="ru-RU"/>
+        </w:rPr>
+        <w:t xml:space="preserve">и закрыть критические точки Гаусса. </w:t>
+      </w:r>
+      <w:r>
+        <w:rPr>
+          <w:rFonts w:eastAsiaTheme="minorEastAsia"/>
+          <w:lang w:val="en-US"/>
+        </w:rPr>
+        <w:t>QR</w:t>
+      </w:r>
+      <w:r>
+        <w:rPr>
+          <w:rFonts w:eastAsiaTheme="minorEastAsia"/>
+          <w:lang w:val="ru-RU"/>
+        </w:rPr>
+        <w:t xml:space="preserve"> </w:t>
+      </w:r>
+      <w:r>
+        <w:rPr>
+          <w:rFonts w:eastAsiaTheme="minorEastAsia"/>
+          <w:lang w:val="ru-RU"/>
+        </w:rPr>
+        <w:t>он строит, матрицы в общем случае (а не «идеальном для Гаусса») тоже должен портить значительно меньше. В данном случае у нас не получилось доказать, что Хаусхолдер лучше, но мне кажется, что это именно из-за правила генерации матрицы. А может и просто я метод отражений криво написал.</w:t>
       </w:r>
     </w:p>
     <w:p>
@@ -1836,39 +2338,91 @@
         <w:rPr>
           <w:lang w:val="ru-RU"/>
         </w:rPr>
-        <w:t>Часть 6</w:t>
+        <w:t>Часть 8</w:t>
       </w:r>
     </w:p>
     <w:p>
       <w:pPr>
         <w:rPr>
-          <w:lang w:val="ru-RU"/>
-        </w:rPr>
-      </w:pPr>
-      <w:r>
-        <w:rPr>
-          <w:lang w:val="ru-RU"/>
-        </w:rPr>
-        <w:t>Перейдём к методу релаксаций. С его доказательством я не особо знаком, ибо «на лекциях не обучался» (и в гимназиях тоже).</w:t>
-      </w:r>
-      <w:r>
-        <w:rPr>
-          <w:lang w:val="ru-RU"/>
-        </w:rPr>
-        <w:t xml:space="preserve"> В следствие вышеописанных факторов чрезвычайной академической неграмостности этот чрезвычайно интересный метод решения СЛАУ кажется </w:t>
-      </w:r>
-      <w:r>
-        <w:rPr>
-          <w:lang w:val="ru-RU"/>
-        </w:rPr>
-        <w:lastRenderedPageBreak/>
-        <w:t xml:space="preserve">мне магией. </w:t>
-      </w:r>
-      <w:r>
-        <w:rPr>
-          <w:lang w:val="ru-RU"/>
-        </w:rPr>
-        <w:t>А ещё его и написать было очень даже проще, не то что долбанный Гаусс с выбором максимального элемента.</w:t>
+          <w:rFonts w:eastAsiaTheme="minorEastAsia"/>
+          <w:lang w:val="ru-RU"/>
+        </w:rPr>
+      </w:pPr>
+      <w:r>
+        <w:rPr>
+          <w:lang w:val="ru-RU"/>
+        </w:rPr>
+        <w:t>Метод наименьшых квадратов прост как палка, но и палка раз в год стреляет. Впрочем, МНК, возможно, и реже. Фича, так сказаць. Сам по себе метод чрезвычайно идейно прост и понятен</w:t>
+      </w:r>
+      <w:r>
+        <w:rPr>
+          <w:lang w:val="ru-RU"/>
+        </w:rPr>
+        <w:t xml:space="preserve">, </w:t>
+      </w:r>
+      <w:r>
+        <w:rPr>
+          <w:lang w:val="ru-RU"/>
+        </w:rPr>
+        <w:t>поэтому и в интернете есть его множество вариаций. Я даже встретил в интернете на сайте одного физического факультета версию, где сразу был выведен Х. И там предлагали считать по этой формуле (с поиском обратной, конечно же)! Но, к сожалению, в нашей действительности так может делать только студент Илья, который находит обратную матрицу за О(1).</w:t>
+      </w:r>
+      <w:r>
+        <w:rPr>
+          <w:lang w:val="ru-RU"/>
+        </w:rPr>
+        <w:t xml:space="preserve"> Менее гениальным студентам, думаю, лучше всего будет использовать метод квадратного корня, так как </w:t>
+      </w:r>
+      <m:oMath>
+        <m:sSup>
+          <m:sSupPr>
+            <m:ctrlPr>
+              <w:rPr>
+                <w:rFonts w:ascii="Cambria Math" w:hAnsi="Cambria Math"/>
+                <w:i/>
+                <w:lang w:val="ru-RU"/>
+              </w:rPr>
+            </m:ctrlPr>
+          </m:sSupPr>
+          <m:e>
+            <m:r>
+              <w:rPr>
+                <w:rFonts w:ascii="Cambria Math" w:hAnsi="Cambria Math"/>
+                <w:lang w:val="ru-RU"/>
+              </w:rPr>
+              <m:t>A</m:t>
+            </m:r>
+          </m:e>
+          <m:sup>
+            <m:r>
+              <w:rPr>
+                <w:rFonts w:ascii="Cambria Math" w:hAnsi="Cambria Math"/>
+                <w:lang w:val="ru-RU"/>
+              </w:rPr>
+              <m:t>T</m:t>
+            </m:r>
+          </m:sup>
+        </m:sSup>
+        <m:r>
+          <w:rPr>
+            <w:rFonts w:ascii="Cambria Math" w:hAnsi="Cambria Math"/>
+            <w:lang w:val="ru-RU"/>
+          </w:rPr>
+          <m:t>A</m:t>
+        </m:r>
+      </m:oMath>
+      <w:r>
+        <w:rPr>
+          <w:rFonts w:eastAsiaTheme="minorEastAsia"/>
+          <w:lang w:val="ru-RU"/>
+        </w:rPr>
+        <w:t xml:space="preserve"> </w:t>
+      </w:r>
+      <w:r>
+        <w:rPr>
+          <w:rFonts w:eastAsiaTheme="minorEastAsia"/>
+          <w:lang w:val="ru-RU"/>
+        </w:rPr>
+        <w:t>заведомо симметрична.</w:t>
       </w:r>
     </w:p>
     <w:p>
@@ -1880,21 +2434,17 @@
       </w:pPr>
       <w:r>
         <w:rPr>
-          <w:lang w:val="ru-RU"/>
-        </w:rPr>
-        <w:t>Сначала рассмотрим точность решения через евклидову норму разности</w:t>
-      </w:r>
-      <w:r>
-        <w:rPr>
+          <w:rFonts w:eastAsiaTheme="minorEastAsia"/>
+          <w:lang w:val="ru-RU"/>
+        </w:rPr>
+        <w:t>Точность решения у МНК описывается только нецензурной лексикой и евклидовой нормой</w:t>
+      </w:r>
+      <w:r>
+        <w:rPr>
+          <w:rFonts w:eastAsiaTheme="minorEastAsia"/>
           <w:lang w:val="ru-RU"/>
         </w:rPr>
         <w:t xml:space="preserve">: </w:t>
-      </w:r>
-      <w:r>
-        <w:rPr>
-          <w:lang w:val="ru-RU"/>
-        </w:rPr>
-        <w:t xml:space="preserve">это будет промежуток </w:t>
       </w:r>
       <m:oMath>
         <m:r>
@@ -1909,44 +2459,8 @@
             <w:rFonts w:ascii="Cambria Math" w:hAnsi="Cambria Math"/>
             <w:lang w:val="ru-RU"/>
           </w:rPr>
-          <m:t>1.5</m:t>
+          <m:t>1.83</m:t>
         </m:r>
-        <m:r>
-          <w:rPr>
-            <w:rFonts w:ascii="Cambria Math" w:hAnsi="Cambria Math"/>
-            <w:lang w:val="ru-RU"/>
-          </w:rPr>
-          <m:t>*</m:t>
-        </m:r>
-        <m:sSup>
-          <m:sSupPr>
-            <m:ctrlPr>
-              <w:rPr>
-                <w:rFonts w:ascii="Cambria Math" w:hAnsi="Cambria Math"/>
-                <w:i/>
-                <w:lang w:val="ru-RU"/>
-              </w:rPr>
-            </m:ctrlPr>
-          </m:sSupPr>
-          <m:e>
-            <m:r>
-              <w:rPr>
-                <w:rFonts w:ascii="Cambria Math" w:hAnsi="Cambria Math"/>
-                <w:lang w:val="ru-RU"/>
-              </w:rPr>
-              <m:t>10</m:t>
-            </m:r>
-          </m:e>
-          <m:sup>
-            <m:r>
-              <w:rPr>
-                <w:rFonts w:ascii="Cambria Math" w:hAnsi="Cambria Math"/>
-                <w:lang w:val="ru-RU"/>
-              </w:rPr>
-              <m:t>-14</m:t>
-            </m:r>
-          </m:sup>
-        </m:sSup>
         <m:r>
           <w:rPr>
             <w:rFonts w:ascii="Cambria Math" w:hAnsi="Cambria Math"/>
@@ -1959,44 +2473,8 @@
             <w:rFonts w:ascii="Cambria Math" w:hAnsi="Cambria Math"/>
             <w:lang w:val="ru-RU"/>
           </w:rPr>
-          <m:t>2.2</m:t>
+          <m:t>2.59</m:t>
         </m:r>
-        <m:r>
-          <w:rPr>
-            <w:rFonts w:ascii="Cambria Math" w:hAnsi="Cambria Math"/>
-            <w:lang w:val="ru-RU"/>
-          </w:rPr>
-          <m:t>*</m:t>
-        </m:r>
-        <m:sSup>
-          <m:sSupPr>
-            <m:ctrlPr>
-              <w:rPr>
-                <w:rFonts w:ascii="Cambria Math" w:hAnsi="Cambria Math"/>
-                <w:i/>
-                <w:lang w:val="ru-RU"/>
-              </w:rPr>
-            </m:ctrlPr>
-          </m:sSupPr>
-          <m:e>
-            <m:r>
-              <w:rPr>
-                <w:rFonts w:ascii="Cambria Math" w:hAnsi="Cambria Math"/>
-                <w:lang w:val="ru-RU"/>
-              </w:rPr>
-              <m:t>10</m:t>
-            </m:r>
-          </m:e>
-          <m:sup>
-            <m:r>
-              <w:rPr>
-                <w:rFonts w:ascii="Cambria Math" w:hAnsi="Cambria Math"/>
-                <w:lang w:val="ru-RU"/>
-              </w:rPr>
-              <m:t>-14</m:t>
-            </m:r>
-          </m:sup>
-        </m:sSup>
         <m:r>
           <w:rPr>
             <w:rFonts w:ascii="Cambria Math" w:hAnsi="Cambria Math"/>
@@ -2010,21 +2488,50 @@
           <w:rFonts w:eastAsiaTheme="minorEastAsia"/>
           <w:lang w:val="ru-RU"/>
         </w:rPr>
-        <w:t>.</w:t>
-      </w:r>
-      <w:r>
-        <w:rPr>
-          <w:rFonts w:eastAsiaTheme="minorEastAsia"/>
-          <w:lang w:val="ru-RU"/>
-        </w:rPr>
-        <w:t xml:space="preserve"> </w:t>
-      </w:r>
-      <w:r>
-        <w:rPr>
-          <w:rFonts w:eastAsiaTheme="minorEastAsia"/>
-          <w:lang w:val="ru-RU"/>
-        </w:rPr>
-        <w:t>Собственно, поразительно точно для итерационного метода. Они же созданы для быстрого и не совсем точного получения решения путём жертвопринашения конспектов одногрупников.</w:t>
+        <w:t>,</w:t>
+      </w:r>
+      <w:r>
+        <w:rPr>
+          <w:rFonts w:eastAsiaTheme="minorEastAsia"/>
+          <w:lang w:val="ru-RU"/>
+        </w:rPr>
+        <w:t xml:space="preserve"> что проста ну *ец как жестачайше. Но на то он и метод наименьших квадратов</w:t>
+      </w:r>
+      <w:r>
+        <w:rPr>
+          <w:rFonts w:eastAsiaTheme="minorEastAsia"/>
+          <w:lang w:val="ru-RU"/>
+        </w:rPr>
+        <w:t xml:space="preserve">: </w:t>
+      </w:r>
+      <w:r>
+        <w:rPr>
+          <w:rFonts w:eastAsiaTheme="minorEastAsia"/>
+          <w:lang w:val="ru-RU"/>
+        </w:rPr>
+        <w:t xml:space="preserve">просто и без вкуса. К слову, с другими ядрами (например Гауссом или Хаусхолдером) ситуация была ещё плачевней. Также надо заметить, что в моём варианте берёться довольно большое </w:t>
+      </w:r>
+      <w:r>
+        <w:rPr>
+          <w:rFonts w:eastAsiaTheme="minorEastAsia"/>
+          <w:lang w:val="ru-RU"/>
+        </w:rPr>
+        <w:lastRenderedPageBreak/>
+        <w:t xml:space="preserve">количество столбцов из сгенерированной </w:t>
+      </w:r>
+      <w:r>
+        <w:rPr>
+          <w:rFonts w:eastAsiaTheme="minorEastAsia"/>
+          <w:lang w:val="en-US"/>
+        </w:rPr>
+        <w:t>A</w:t>
+      </w:r>
+      <w:r>
+        <w:rPr>
+          <w:rFonts w:eastAsiaTheme="minorEastAsia"/>
+          <w:lang w:val="ru-RU"/>
+        </w:rPr>
+        <w:t>, то есть МНК тут используется, на мой взгляд, немного не по назначению.</w:t>
       </w:r>
     </w:p>
     <w:p>
@@ -2035,97 +2542,36 @@
       </w:pPr>
       <w:r>
         <w:rPr>
-          <w:rFonts w:eastAsiaTheme="minorEastAsia"/>
-          <w:lang w:val="ru-RU"/>
-        </w:rPr>
-        <w:t>Перейдём к вопросу времени. И вот тут ещё один шокирующий факт</w:t>
-      </w:r>
-      <w:r>
-        <w:rPr>
-          <w:rFonts w:eastAsiaTheme="minorEastAsia"/>
+          <w:lang w:val="ru-RU"/>
+        </w:rPr>
+        <w:t>Со временем выполнения тоже есть некоторые проблемы</w:t>
+      </w:r>
+      <w:r>
+        <w:rPr>
           <w:lang w:val="ru-RU"/>
         </w:rPr>
         <w:t xml:space="preserve">: </w:t>
       </w:r>
       <w:r>
         <w:rPr>
-          <w:rFonts w:eastAsiaTheme="minorEastAsia"/>
-          <w:lang w:val="ru-RU"/>
-        </w:rPr>
-        <w:t xml:space="preserve">всего 8 долбанных миллисекунд! Что это такое? Разрыв шаблонов и победа неформалов? Может где-то на фоне </w:t>
-      </w:r>
-      <w:r>
-        <w:rPr>
-          <w:rFonts w:eastAsiaTheme="minorEastAsia"/>
-          <w:lang w:val="en-US"/>
-        </w:rPr>
-        <w:t>JS</w:t>
-      </w:r>
-      <w:r>
-        <w:rPr>
-          <w:rFonts w:eastAsiaTheme="minorEastAsia"/>
-          <w:lang w:val="ru-RU"/>
-        </w:rPr>
-        <w:t>-</w:t>
-      </w:r>
-      <w:r>
-        <w:rPr>
-          <w:rFonts w:eastAsiaTheme="minorEastAsia"/>
-          <w:lang w:val="ru-RU"/>
-        </w:rPr>
-        <w:t>сники с радостными воплями пишут свою ОС, которая будет «лучше линукса»? Они-то может и пишут, но с методом релаксации другая фигня. А именно штука в том, что он работает только на специфическом клас</w:t>
-      </w:r>
-      <w:r>
-        <w:rPr>
-          <w:rFonts w:eastAsiaTheme="minorEastAsia"/>
-          <w:lang w:val="ru-RU"/>
-        </w:rPr>
-        <w:t>с</w:t>
-      </w:r>
-      <w:r>
-        <w:rPr>
-          <w:rFonts w:eastAsiaTheme="minorEastAsia"/>
-          <w:lang w:val="ru-RU"/>
-        </w:rPr>
-        <w:t>е матриц (как и все класические итерационные методы), а сгенерированные по данному нам правилу матрицы вообще близки к идеальному случаю для этого метода, что вполне себе объясняет такой крутой результат.</w:t>
-      </w:r>
-      <w:r>
-        <w:rPr>
-          <w:rFonts w:eastAsiaTheme="minorEastAsia"/>
-          <w:lang w:val="ru-RU"/>
-        </w:rPr>
-        <w:t xml:space="preserve"> То есть метод релаксации, конечно, крут, но он именно что «широко известен(применяем) в узких кругах».</w:t>
-      </w:r>
-    </w:p>
-    <w:p>
-      <w:pPr>
-        <w:pStyle w:val="Heading2"/>
-        <w:rPr>
-          <w:lang w:val="ru-RU"/>
-        </w:rPr>
-      </w:pPr>
-      <w:r>
-        <w:rPr>
-          <w:lang w:val="ru-RU"/>
-        </w:rPr>
-        <w:t>Часть 7</w:t>
+          <w:lang w:val="ru-RU"/>
+        </w:rPr>
+        <w:t>это 26мс, что многовато для такой фиговой нормы. Я это объяснил бы тем же</w:t>
+      </w:r>
+      <w:r>
+        <w:rPr>
+          <w:lang w:val="ru-RU"/>
+        </w:rPr>
+        <w:t xml:space="preserve">: </w:t>
+      </w:r>
+      <w:r>
+        <w:rPr>
+          <w:lang w:val="ru-RU"/>
+        </w:rPr>
+        <w:t>по-моему, с моим вариантом (140 столбцов) МНК не очень дружит, то  есть задача поставлено неудобно для применения МНК. Может и я, конечно, что-то наговнокодил. Ну или метод вообще очень плохой.</w:t>
       </w:r>
       <w:bookmarkStart w:id="0" w:name="_GoBack"/>
       <w:bookmarkEnd w:id="0"/>
-    </w:p>
-    <w:p>
-      <w:pPr>
-        <w:pStyle w:val="Heading2"/>
-        <w:rPr>
-          <w:lang w:val="ru-RU"/>
-        </w:rPr>
-      </w:pPr>
-      <w:r>
-        <w:rPr>
-          <w:lang w:val="ru-RU"/>
-        </w:rPr>
-        <w:t>Часть 8</w:t>
-      </w:r>
     </w:p>
     <w:p>
       <w:pPr>
@@ -2729,6 +3175,7 @@
   <w:style w:type="character" w:default="1" w:styleId="DefaultParagraphFont">
     <w:name w:val="Default Paragraph Font"/>
     <w:uiPriority w:val="1"/>
+    <w:semiHidden/>
     <w:unhideWhenUsed/>
   </w:style>
   <w:style w:type="table" w:default="1" w:styleId="TableNormal">
@@ -3146,7 +3593,7 @@
 </file>
 
 <file path=customXml/itemProps1.xml><?xml version="1.0" encoding="utf-8"?>
-<ds:datastoreItem xmlns:ds="http://schemas.openxmlformats.org/officeDocument/2006/customXml" ds:itemID="{3F24AA9D-DA96-4EB7-ADC3-42DCF84C745F}">
+<ds:datastoreItem xmlns:ds="http://schemas.openxmlformats.org/officeDocument/2006/customXml" ds:itemID="{05ACA43E-4C23-4593-A6DB-71D91D686134}">
   <ds:schemaRefs>
     <ds:schemaRef ds:uri="http://schemas.openxmlformats.org/officeDocument/2006/bibliography"/>
   </ds:schemaRefs>

</xml_diff>

<commit_message>
Write parts 9 and 10 in docx report.
</commit_message>
<xml_diff>
--- a/docs/report.docx
+++ b/docs/report.docx
@@ -43,7 +43,7 @@
       </w:r>
       <w:r>
         <w:rPr>
-          <w:lang w:val="en-US"/>
+          <w:lang w:val="ru-RU"/>
         </w:rPr>
         <w:t>7</w:t>
       </w:r>
@@ -319,7 +319,19 @@
         <w:rPr>
           <w:lang w:val="ru-RU"/>
         </w:rPr>
-        <w:t>ие гмресы с арнольди, если можно просто потратить всего в раз в 70 (в случа</w:t>
+        <w:t xml:space="preserve">ие гмресы с арнольди, если можно просто потратить всего в раз в </w:t>
+      </w:r>
+      <w:r>
+        <w:rPr>
+          <w:lang w:val="ru-RU"/>
+        </w:rPr>
+        <w:t>35</w:t>
+      </w:r>
+      <w:r>
+        <w:rPr>
+          <w:lang w:val="ru-RU"/>
+        </w:rPr>
+        <w:t xml:space="preserve"> (в случа</w:t>
       </w:r>
       <w:r>
         <w:rPr>
@@ -2022,7 +2034,21 @@
           <w:rFonts w:eastAsiaTheme="minorEastAsia"/>
           <w:lang w:val="ru-RU"/>
         </w:rPr>
-        <w:t xml:space="preserve">всего 8 долбанных миллисекунд! Что это такое? Разрыв шаблонов и победа неформалов? Может где-то на фоне </w:t>
+        <w:t xml:space="preserve">всего </w:t>
+      </w:r>
+      <w:r>
+        <w:rPr>
+          <w:rFonts w:eastAsiaTheme="minorEastAsia"/>
+          <w:lang w:val="ru-RU"/>
+        </w:rPr>
+        <w:t>9</w:t>
+      </w:r>
+      <w:r>
+        <w:rPr>
+          <w:rFonts w:eastAsiaTheme="minorEastAsia"/>
+          <w:lang w:val="ru-RU"/>
+        </w:rPr>
+        <w:t xml:space="preserve"> долбанных миллисекунд! Что это такое? Разрыв шаблонов и победа неформалов? Может где-то на фоне </w:t>
       </w:r>
       <w:r>
         <w:rPr>
@@ -2118,6 +2144,477 @@
           <w:lang w:val="ru-RU"/>
         </w:rPr>
         <w:t xml:space="preserve">евклидова норма разности решений </w:t>
+      </w:r>
+      <m:oMath>
+        <m:r>
+          <w:rPr>
+            <w:rFonts w:ascii="Cambria Math" w:hAnsi="Cambria Math"/>
+            <w:lang w:val="ru-RU"/>
+          </w:rPr>
+          <m:t>[7*</m:t>
+        </m:r>
+        <m:sSup>
+          <m:sSupPr>
+            <m:ctrlPr>
+              <w:rPr>
+                <w:rFonts w:ascii="Cambria Math" w:hAnsi="Cambria Math"/>
+                <w:i/>
+                <w:lang w:val="ru-RU"/>
+              </w:rPr>
+            </m:ctrlPr>
+          </m:sSupPr>
+          <m:e>
+            <m:r>
+              <w:rPr>
+                <w:rFonts w:ascii="Cambria Math" w:hAnsi="Cambria Math"/>
+                <w:lang w:val="ru-RU"/>
+              </w:rPr>
+              <m:t>10</m:t>
+            </m:r>
+          </m:e>
+          <m:sup>
+            <m:r>
+              <w:rPr>
+                <w:rFonts w:ascii="Cambria Math" w:hAnsi="Cambria Math"/>
+                <w:lang w:val="ru-RU"/>
+              </w:rPr>
+              <m:t>-14</m:t>
+            </m:r>
+          </m:sup>
+        </m:sSup>
+        <m:r>
+          <w:rPr>
+            <w:rFonts w:ascii="Cambria Math" w:hAnsi="Cambria Math"/>
+            <w:lang w:val="ru-RU"/>
+          </w:rPr>
+          <m:t>;2*</m:t>
+        </m:r>
+        <m:sSup>
+          <m:sSupPr>
+            <m:ctrlPr>
+              <w:rPr>
+                <w:rFonts w:ascii="Cambria Math" w:hAnsi="Cambria Math"/>
+                <w:i/>
+                <w:lang w:val="ru-RU"/>
+              </w:rPr>
+            </m:ctrlPr>
+          </m:sSupPr>
+          <m:e>
+            <m:r>
+              <w:rPr>
+                <w:rFonts w:ascii="Cambria Math" w:hAnsi="Cambria Math"/>
+                <w:lang w:val="ru-RU"/>
+              </w:rPr>
+              <m:t>10</m:t>
+            </m:r>
+          </m:e>
+          <m:sup>
+            <m:r>
+              <w:rPr>
+                <w:rFonts w:ascii="Cambria Math" w:hAnsi="Cambria Math"/>
+                <w:lang w:val="ru-RU"/>
+              </w:rPr>
+              <m:t>-13</m:t>
+            </m:r>
+          </m:sup>
+        </m:sSup>
+        <m:r>
+          <w:rPr>
+            <w:rFonts w:ascii="Cambria Math" w:hAnsi="Cambria Math"/>
+            <w:lang w:val="ru-RU"/>
+          </w:rPr>
+          <m:t>]</m:t>
+        </m:r>
+      </m:oMath>
+      <w:r>
+        <w:rPr>
+          <w:rFonts w:eastAsiaTheme="minorEastAsia"/>
+          <w:lang w:val="ru-RU"/>
+        </w:rPr>
+        <w:t>, что выглядит угрожающе по сравнению с тем же Гауссом. Мне кажется, что проблема в том, что Гауссу наша матрица очень даже по душе, а вот методу отражений она может быць и не очень удобной. Даже если она нормальная для метода отражений, она всё ещё остаётся чрезвычайно удобной для Гаусса. То есть у нас получается, что «нормальная» для метода отражений матрица была им решена худше, чем Гауссом «идеальная» для Гаусса матрица. Тут достаточно сложно сравнивать.</w:t>
+      </w:r>
+    </w:p>
+    <w:p>
+      <w:pPr>
+        <w:rPr>
+          <w:lang w:val="ru-RU"/>
+        </w:rPr>
+      </w:pPr>
+      <w:r>
+        <w:rPr>
+          <w:rFonts w:eastAsiaTheme="minorEastAsia"/>
+          <w:lang w:val="ru-RU"/>
+        </w:rPr>
+        <w:t>С временем тоже вышло как-то проблемно</w:t>
+      </w:r>
+      <w:r>
+        <w:rPr>
+          <w:rFonts w:eastAsiaTheme="minorEastAsia"/>
+          <w:lang w:val="ru-RU"/>
+        </w:rPr>
+        <w:t>: 49</w:t>
+      </w:r>
+      <w:r>
+        <w:rPr>
+          <w:rFonts w:eastAsiaTheme="minorEastAsia"/>
+          <w:lang w:val="ru-RU"/>
+        </w:rPr>
+        <w:t>мс против 40мс у Гаусса. Что тут можно сказать? У метода отражений две основные задачи</w:t>
+      </w:r>
+      <w:r>
+        <w:rPr>
+          <w:rFonts w:eastAsiaTheme="minorEastAsia"/>
+          <w:lang w:val="ru-RU"/>
+        </w:rPr>
+        <w:t xml:space="preserve">: </w:t>
+      </w:r>
+      <w:r>
+        <w:rPr>
+          <w:rFonts w:eastAsiaTheme="minorEastAsia"/>
+          <w:lang w:val="ru-RU"/>
+        </w:rPr>
+        <w:t xml:space="preserve">построить </w:t>
+      </w:r>
+      <w:r>
+        <w:rPr>
+          <w:rFonts w:eastAsiaTheme="minorEastAsia"/>
+          <w:lang w:val="en-US"/>
+        </w:rPr>
+        <w:t>QR</w:t>
+      </w:r>
+      <w:r>
+        <w:rPr>
+          <w:rFonts w:eastAsiaTheme="minorEastAsia"/>
+          <w:lang w:val="ru-RU"/>
+        </w:rPr>
+        <w:t xml:space="preserve"> </w:t>
+      </w:r>
+      <w:r>
+        <w:rPr>
+          <w:rFonts w:eastAsiaTheme="minorEastAsia"/>
+          <w:lang w:val="ru-RU"/>
+        </w:rPr>
+        <w:t xml:space="preserve">и закрыть критические точки Гаусса. </w:t>
+      </w:r>
+      <w:r>
+        <w:rPr>
+          <w:rFonts w:eastAsiaTheme="minorEastAsia"/>
+          <w:lang w:val="en-US"/>
+        </w:rPr>
+        <w:t>QR</w:t>
+      </w:r>
+      <w:r>
+        <w:rPr>
+          <w:rFonts w:eastAsiaTheme="minorEastAsia"/>
+          <w:lang w:val="ru-RU"/>
+        </w:rPr>
+        <w:t xml:space="preserve"> </w:t>
+      </w:r>
+      <w:r>
+        <w:rPr>
+          <w:rFonts w:eastAsiaTheme="minorEastAsia"/>
+          <w:lang w:val="ru-RU"/>
+        </w:rPr>
+        <w:t>он строит, матрицы в общем случае (а не «идеальном для Гаусса») тоже должен портить значительно меньше. В данном случае у нас не получилось доказать, что Хаусхолдер лучше, но мне кажется, что это именно из-за правила генерации матрицы. А может и просто я метод отражений криво написал.</w:t>
+      </w:r>
+    </w:p>
+    <w:p>
+      <w:pPr>
+        <w:pStyle w:val="Heading2"/>
+        <w:rPr>
+          <w:lang w:val="ru-RU"/>
+        </w:rPr>
+      </w:pPr>
+      <w:r>
+        <w:rPr>
+          <w:lang w:val="ru-RU"/>
+        </w:rPr>
+        <w:t>Часть 8</w:t>
+      </w:r>
+    </w:p>
+    <w:p>
+      <w:pPr>
+        <w:rPr>
+          <w:rFonts w:eastAsiaTheme="minorEastAsia"/>
+          <w:lang w:val="ru-RU"/>
+        </w:rPr>
+      </w:pPr>
+      <w:r>
+        <w:rPr>
+          <w:lang w:val="ru-RU"/>
+        </w:rPr>
+        <w:t>Метод наименьшых квадратов прост как палка, но и палка раз в год стреляет. Впрочем, МНК, возможно, и реже. Фича, так сказаць. Сам по себе метод чрезвычайно идейно прост и понятен</w:t>
+      </w:r>
+      <w:r>
+        <w:rPr>
+          <w:lang w:val="ru-RU"/>
+        </w:rPr>
+        <w:t xml:space="preserve">, </w:t>
+      </w:r>
+      <w:r>
+        <w:rPr>
+          <w:lang w:val="ru-RU"/>
+        </w:rPr>
+        <w:t>поэтому и в интернете есть его множество вариаций. Я даже встретил в интернете на сайте одного физического факультета версию, где сразу был выведен Х. И там предлагали считать по этой формуле (с поиском обратной, конечно же)! Но, к сожалению, в нашей действительности так может делать только студент Илья, который находит обратную матрицу за О(1).</w:t>
+      </w:r>
+      <w:r>
+        <w:rPr>
+          <w:lang w:val="ru-RU"/>
+        </w:rPr>
+        <w:t xml:space="preserve"> Менее гениальным студентам, думаю, лучше всего будет использовать метод квадратного корня, так как </w:t>
+      </w:r>
+      <m:oMath>
+        <m:sSup>
+          <m:sSupPr>
+            <m:ctrlPr>
+              <w:rPr>
+                <w:rFonts w:ascii="Cambria Math" w:hAnsi="Cambria Math"/>
+                <w:i/>
+                <w:lang w:val="ru-RU"/>
+              </w:rPr>
+            </m:ctrlPr>
+          </m:sSupPr>
+          <m:e>
+            <m:r>
+              <w:rPr>
+                <w:rFonts w:ascii="Cambria Math" w:hAnsi="Cambria Math"/>
+                <w:lang w:val="ru-RU"/>
+              </w:rPr>
+              <m:t>A</m:t>
+            </m:r>
+          </m:e>
+          <m:sup>
+            <m:r>
+              <w:rPr>
+                <w:rFonts w:ascii="Cambria Math" w:hAnsi="Cambria Math"/>
+                <w:lang w:val="ru-RU"/>
+              </w:rPr>
+              <m:t>T</m:t>
+            </m:r>
+          </m:sup>
+        </m:sSup>
+        <m:r>
+          <w:rPr>
+            <w:rFonts w:ascii="Cambria Math" w:hAnsi="Cambria Math"/>
+            <w:lang w:val="ru-RU"/>
+          </w:rPr>
+          <m:t>A</m:t>
+        </m:r>
+      </m:oMath>
+      <w:r>
+        <w:rPr>
+          <w:rFonts w:eastAsiaTheme="minorEastAsia"/>
+          <w:lang w:val="ru-RU"/>
+        </w:rPr>
+        <w:t xml:space="preserve"> </w:t>
+      </w:r>
+      <w:r>
+        <w:rPr>
+          <w:rFonts w:eastAsiaTheme="minorEastAsia"/>
+          <w:lang w:val="ru-RU"/>
+        </w:rPr>
+        <w:t>заведомо симметрична.</w:t>
+      </w:r>
+    </w:p>
+    <w:p>
+      <w:pPr>
+        <w:rPr>
+          <w:rFonts w:eastAsiaTheme="minorEastAsia"/>
+          <w:lang w:val="ru-RU"/>
+        </w:rPr>
+      </w:pPr>
+      <w:r>
+        <w:rPr>
+          <w:rFonts w:eastAsiaTheme="minorEastAsia"/>
+          <w:lang w:val="ru-RU"/>
+        </w:rPr>
+        <w:t>Точность решения у МНК описывается только нецензурной лексикой и евклидовой нормой</w:t>
+      </w:r>
+      <w:r>
+        <w:rPr>
+          <w:rFonts w:eastAsiaTheme="minorEastAsia"/>
+          <w:lang w:val="ru-RU"/>
+        </w:rPr>
+        <w:t xml:space="preserve">: </w:t>
+      </w:r>
+      <m:oMath>
+        <m:r>
+          <w:rPr>
+            <w:rFonts w:ascii="Cambria Math" w:hAnsi="Cambria Math"/>
+            <w:lang w:val="ru-RU"/>
+          </w:rPr>
+          <m:t>[1.83;2.59]</m:t>
+        </m:r>
+      </m:oMath>
+      <w:r>
+        <w:rPr>
+          <w:rFonts w:eastAsiaTheme="minorEastAsia"/>
+          <w:lang w:val="ru-RU"/>
+        </w:rPr>
+        <w:t>,</w:t>
+      </w:r>
+      <w:r>
+        <w:rPr>
+          <w:rFonts w:eastAsiaTheme="minorEastAsia"/>
+          <w:lang w:val="ru-RU"/>
+        </w:rPr>
+        <w:t xml:space="preserve"> что проста ну *ец как жестачайше. Но на то он и метод наименьших квадратов</w:t>
+      </w:r>
+      <w:r>
+        <w:rPr>
+          <w:rFonts w:eastAsiaTheme="minorEastAsia"/>
+          <w:lang w:val="ru-RU"/>
+        </w:rPr>
+        <w:t xml:space="preserve">: </w:t>
+      </w:r>
+      <w:r>
+        <w:rPr>
+          <w:rFonts w:eastAsiaTheme="minorEastAsia"/>
+          <w:lang w:val="ru-RU"/>
+        </w:rPr>
+        <w:t xml:space="preserve">просто и без вкуса. К слову, с другими ядрами (например Гауссом или Хаусхолдером) ситуация была ещё плачевней. Также надо заметить, что в моём варианте берёться довольно большое </w:t>
+      </w:r>
+      <w:r>
+        <w:rPr>
+          <w:rFonts w:eastAsiaTheme="minorEastAsia"/>
+          <w:lang w:val="ru-RU"/>
+        </w:rPr>
+        <w:lastRenderedPageBreak/>
+        <w:t xml:space="preserve">количество столбцов из сгенерированной </w:t>
+      </w:r>
+      <w:r>
+        <w:rPr>
+          <w:rFonts w:eastAsiaTheme="minorEastAsia"/>
+          <w:lang w:val="en-US"/>
+        </w:rPr>
+        <w:t>A</w:t>
+      </w:r>
+      <w:r>
+        <w:rPr>
+          <w:rFonts w:eastAsiaTheme="minorEastAsia"/>
+          <w:lang w:val="ru-RU"/>
+        </w:rPr>
+        <w:t>, то есть МНК тут используется, на мой взгляд, немного не по назначению.</w:t>
+      </w:r>
+    </w:p>
+    <w:p>
+      <w:pPr>
+        <w:rPr>
+          <w:lang w:val="ru-RU"/>
+        </w:rPr>
+      </w:pPr>
+      <w:r>
+        <w:rPr>
+          <w:lang w:val="ru-RU"/>
+        </w:rPr>
+        <w:t>Со временем выполнения тоже есть некоторые проблемы</w:t>
+      </w:r>
+      <w:r>
+        <w:rPr>
+          <w:lang w:val="ru-RU"/>
+        </w:rPr>
+        <w:t xml:space="preserve">: </w:t>
+      </w:r>
+      <w:r>
+        <w:rPr>
+          <w:lang w:val="ru-RU"/>
+        </w:rPr>
+        <w:t>это 26мс, что многовато для такой фиговой нормы. Я это объяснил бы тем же</w:t>
+      </w:r>
+      <w:r>
+        <w:rPr>
+          <w:lang w:val="ru-RU"/>
+        </w:rPr>
+        <w:t xml:space="preserve">: </w:t>
+      </w:r>
+      <w:r>
+        <w:rPr>
+          <w:lang w:val="ru-RU"/>
+        </w:rPr>
+        <w:t>по-моему, с моим вариантом (140 столбцов) МНК не очень дружит, то  есть задача поставлено неудобно для применения МНК. Может и я, конечно, что-то наговнокодил. Ну или метод вообще очень плохой.</w:t>
+      </w:r>
+    </w:p>
+    <w:p>
+      <w:pPr>
+        <w:pStyle w:val="Heading2"/>
+        <w:rPr>
+          <w:lang w:val="ru-RU"/>
+        </w:rPr>
+      </w:pPr>
+      <w:r>
+        <w:rPr>
+          <w:lang w:val="ru-RU"/>
+        </w:rPr>
+        <w:t>Часть 9</w:t>
+      </w:r>
+    </w:p>
+    <w:p>
+      <w:pPr>
+        <w:rPr>
+          <w:lang w:val="ru-RU"/>
+        </w:rPr>
+      </w:pPr>
+      <w:r>
+        <w:rPr>
+          <w:lang w:val="ru-RU"/>
+        </w:rPr>
+        <w:t xml:space="preserve">Мне очень понравилась идея </w:t>
+      </w:r>
+      <w:r>
+        <w:rPr>
+          <w:lang w:val="en-US"/>
+        </w:rPr>
+        <w:t>GMRES</w:t>
+      </w:r>
+      <w:r>
+        <w:rPr>
+          <w:lang w:val="ru-RU"/>
+        </w:rPr>
+        <w:t xml:space="preserve"> </w:t>
+      </w:r>
+      <w:r>
+        <w:rPr>
+          <w:lang w:val="ru-RU"/>
+        </w:rPr>
+        <w:t xml:space="preserve">– как метод отражений решает СЛАУ совсем не по-гауссовски, так и </w:t>
+      </w:r>
+      <w:r>
+        <w:rPr>
+          <w:lang w:val="en-US"/>
+        </w:rPr>
+        <w:t>GMRES</w:t>
+      </w:r>
+      <w:r>
+        <w:rPr>
+          <w:lang w:val="ru-RU"/>
+        </w:rPr>
+        <w:t>,</w:t>
+      </w:r>
+      <w:r>
+        <w:rPr>
+          <w:lang w:val="ru-RU"/>
+        </w:rPr>
+        <w:t xml:space="preserve"> хоть он и итеративный, действует по совершенно отличной от Гаусса-Зейделя и релаксаций методом. При этом метод кажется довольно изящным и красивым. Свежие и новые идеи затмевают молодые умы, короче.</w:t>
+      </w:r>
+    </w:p>
+    <w:p>
+      <w:pPr>
+        <w:rPr>
+          <w:rFonts w:eastAsiaTheme="minorEastAsia"/>
+          <w:lang w:val="ru-RU"/>
+        </w:rPr>
+      </w:pPr>
+      <w:r>
+        <w:rPr>
+          <w:lang w:val="ru-RU"/>
+        </w:rPr>
+        <w:t>Что насчёт точность? Евклидова норма даёт достаточно большой разброс</w:t>
+      </w:r>
+      <w:r>
+        <w:rPr>
+          <w:lang w:val="ru-RU"/>
+        </w:rPr>
+        <w:t xml:space="preserve">: </w:t>
       </w:r>
       <m:oMath>
         <m:r>
@@ -2132,7 +2629,7 @@
             <w:rFonts w:ascii="Cambria Math" w:hAnsi="Cambria Math"/>
             <w:lang w:val="ru-RU"/>
           </w:rPr>
-          <m:t>7</m:t>
+          <m:t>1</m:t>
         </m:r>
         <m:r>
           <w:rPr>
@@ -2166,7 +2663,14 @@
                 <w:rFonts w:ascii="Cambria Math" w:hAnsi="Cambria Math"/>
                 <w:lang w:val="ru-RU"/>
               </w:rPr>
-              <m:t>-14</m:t>
+              <m:t>-</m:t>
+            </m:r>
+            <m:r>
+              <w:rPr>
+                <w:rFonts w:ascii="Cambria Math" w:hAnsi="Cambria Math"/>
+                <w:lang w:val="ru-RU"/>
+              </w:rPr>
+              <m:t>6</m:t>
             </m:r>
           </m:sup>
         </m:sSup>
@@ -2182,7 +2686,7 @@
             <w:rFonts w:ascii="Cambria Math" w:hAnsi="Cambria Math"/>
             <w:lang w:val="ru-RU"/>
           </w:rPr>
-          <m:t>2</m:t>
+          <m:t>1</m:t>
         </m:r>
         <m:r>
           <w:rPr>
@@ -2216,14 +2720,14 @@
                 <w:rFonts w:ascii="Cambria Math" w:hAnsi="Cambria Math"/>
                 <w:lang w:val="ru-RU"/>
               </w:rPr>
-              <m:t>-1</m:t>
-            </m:r>
-            <m:r>
-              <w:rPr>
-                <w:rFonts w:ascii="Cambria Math" w:hAnsi="Cambria Math"/>
-                <w:lang w:val="ru-RU"/>
-              </w:rPr>
-              <m:t>3</m:t>
+              <m:t>-</m:t>
+            </m:r>
+            <m:r>
+              <w:rPr>
+                <w:rFonts w:ascii="Cambria Math" w:hAnsi="Cambria Math"/>
+                <w:lang w:val="ru-RU"/>
+              </w:rPr>
+              <m:t>4</m:t>
             </m:r>
           </m:sup>
         </m:sSup>
@@ -2240,144 +2744,35 @@
           <w:rFonts w:eastAsiaTheme="minorEastAsia"/>
           <w:lang w:val="ru-RU"/>
         </w:rPr>
-        <w:t>, что выглядит угрожающе по сравнению с тем же Гауссом. Мне кажется, что проблема в том, что Гауссу наша матрица очень даже по душе, а вот методу отражений она может быць и не очень удобной. Даже если она нормальная для метода отражений, она всё ещё остаётся чрезвычайно удобной для Гаусса. То есть у нас получается, что «нормальная» для метода отражений матрица была им решена худше, чем Гауссом «идеальная» для Гаусса матрица. Тут достаточно сложно сравнивать.</w:t>
-      </w:r>
-    </w:p>
-    <w:p>
-      <w:pPr>
-        <w:rPr>
-          <w:lang w:val="en-US"/>
-        </w:rPr>
-      </w:pPr>
-      <w:r>
-        <w:rPr>
-          <w:rFonts w:eastAsiaTheme="minorEastAsia"/>
-          <w:lang w:val="ru-RU"/>
-        </w:rPr>
-        <w:t>С временем тоже вышло как-то проблемно</w:t>
-      </w:r>
-      <w:r>
-        <w:rPr>
-          <w:rFonts w:eastAsiaTheme="minorEastAsia"/>
-          <w:lang w:val="ru-RU"/>
-        </w:rPr>
-        <w:t>: 49</w:t>
-      </w:r>
-      <w:r>
-        <w:rPr>
-          <w:rFonts w:eastAsiaTheme="minorEastAsia"/>
-          <w:lang w:val="ru-RU"/>
-        </w:rPr>
-        <w:t>мс против 40мс у Гаусса. Что тут можно сказать? У метода отражений две основные задачи</w:t>
-      </w:r>
-      <w:r>
-        <w:rPr>
-          <w:rFonts w:eastAsiaTheme="minorEastAsia"/>
-          <w:lang w:val="ru-RU"/>
-        </w:rPr>
-        <w:t xml:space="preserve">: </w:t>
-      </w:r>
-      <w:r>
-        <w:rPr>
-          <w:rFonts w:eastAsiaTheme="minorEastAsia"/>
-          <w:lang w:val="ru-RU"/>
-        </w:rPr>
-        <w:t xml:space="preserve">построить </w:t>
-      </w:r>
-      <w:r>
-        <w:rPr>
-          <w:rFonts w:eastAsiaTheme="minorEastAsia"/>
-          <w:lang w:val="en-US"/>
-        </w:rPr>
-        <w:t>QR</w:t>
-      </w:r>
-      <w:r>
-        <w:rPr>
-          <w:rFonts w:eastAsiaTheme="minorEastAsia"/>
-          <w:lang w:val="ru-RU"/>
-        </w:rPr>
-        <w:t xml:space="preserve"> </w:t>
-      </w:r>
-      <w:r>
-        <w:rPr>
-          <w:rFonts w:eastAsiaTheme="minorEastAsia"/>
-          <w:lang w:val="ru-RU"/>
-        </w:rPr>
-        <w:t xml:space="preserve">и закрыть критические точки Гаусса. </w:t>
-      </w:r>
-      <w:r>
-        <w:rPr>
-          <w:rFonts w:eastAsiaTheme="minorEastAsia"/>
-          <w:lang w:val="en-US"/>
-        </w:rPr>
-        <w:t>QR</w:t>
-      </w:r>
-      <w:r>
-        <w:rPr>
-          <w:rFonts w:eastAsiaTheme="minorEastAsia"/>
-          <w:lang w:val="ru-RU"/>
-        </w:rPr>
-        <w:t xml:space="preserve"> </w:t>
-      </w:r>
-      <w:r>
-        <w:rPr>
-          <w:rFonts w:eastAsiaTheme="minorEastAsia"/>
-          <w:lang w:val="ru-RU"/>
-        </w:rPr>
-        <w:t>он строит, матрицы в общем случае (а не «идеальном для Гаусса») тоже должен портить значительно меньше. В данном случае у нас не получилось доказать, что Хаусхолдер лучше, но мне кажется, что это именно из-за правила генерации матрицы. А может и просто я метод отражений криво написал.</w:t>
-      </w:r>
-    </w:p>
-    <w:p>
-      <w:pPr>
-        <w:pStyle w:val="Heading2"/>
-        <w:rPr>
-          <w:lang w:val="ru-RU"/>
-        </w:rPr>
-      </w:pPr>
-      <w:r>
-        <w:rPr>
-          <w:lang w:val="ru-RU"/>
-        </w:rPr>
-        <w:t>Часть 8</w:t>
-      </w:r>
-    </w:p>
-    <w:p>
-      <w:pPr>
-        <w:rPr>
-          <w:rFonts w:eastAsiaTheme="minorEastAsia"/>
-          <w:lang w:val="ru-RU"/>
-        </w:rPr>
-      </w:pPr>
-      <w:r>
-        <w:rPr>
-          <w:lang w:val="ru-RU"/>
-        </w:rPr>
-        <w:t>Метод наименьшых квадратов прост как палка, но и палка раз в год стреляет. Впрочем, МНК, возможно, и реже. Фича, так сказаць. Сам по себе метод чрезвычайно идейно прост и понятен</w:t>
-      </w:r>
-      <w:r>
-        <w:rPr>
-          <w:lang w:val="ru-RU"/>
-        </w:rPr>
         <w:t xml:space="preserve">, </w:t>
       </w:r>
       <w:r>
         <w:rPr>
-          <w:lang w:val="ru-RU"/>
-        </w:rPr>
-        <w:t>поэтому и в интернете есть его множество вариаций. Я даже встретил в интернете на сайте одного физического факультета версию, где сразу был выведен Х. И там предлагали считать по этой формуле (с поиском обратной, конечно же)! Но, к сожалению, в нашей действительности так может делать только студент Илья, который находит обратную матрицу за О(1).</w:t>
-      </w:r>
-      <w:r>
-        <w:rPr>
-          <w:lang w:val="ru-RU"/>
-        </w:rPr>
-        <w:t xml:space="preserve"> Менее гениальным студентам, думаю, лучше всего будет использовать метод квадратного корня, так как </w:t>
+          <w:rFonts w:eastAsiaTheme="minorEastAsia"/>
+          <w:lang w:val="ru-RU"/>
+        </w:rPr>
+        <w:t>заметим, что её среднее значение</w:t>
+      </w:r>
+      <w:r>
+        <w:rPr>
+          <w:rFonts w:eastAsiaTheme="minorEastAsia"/>
+          <w:lang w:val="ru-RU"/>
+        </w:rPr>
+        <w:t xml:space="preserve"> -- </w:t>
       </w:r>
       <m:oMath>
+        <m:r>
+          <w:rPr>
+            <w:rFonts w:ascii="Cambria Math" w:eastAsiaTheme="minorEastAsia" w:hAnsi="Cambria Math"/>
+            <w:lang w:val="ru-RU"/>
+          </w:rPr>
+          <m:t>9*</m:t>
+        </m:r>
         <m:sSup>
           <m:sSupPr>
             <m:ctrlPr>
               <w:rPr>
-                <w:rFonts w:ascii="Cambria Math" w:hAnsi="Cambria Math"/>
+                <w:rFonts w:ascii="Cambria Math" w:eastAsiaTheme="minorEastAsia" w:hAnsi="Cambria Math"/>
                 <w:i/>
                 <w:lang w:val="ru-RU"/>
               </w:rPr>
@@ -2386,35 +2781,49 @@
           <m:e>
             <m:r>
               <w:rPr>
-                <w:rFonts w:ascii="Cambria Math" w:hAnsi="Cambria Math"/>
-                <w:lang w:val="ru-RU"/>
-              </w:rPr>
-              <m:t>A</m:t>
+                <w:rFonts w:ascii="Cambria Math" w:eastAsiaTheme="minorEastAsia" w:hAnsi="Cambria Math"/>
+                <w:lang w:val="ru-RU"/>
+              </w:rPr>
+              <m:t>10</m:t>
             </m:r>
           </m:e>
           <m:sup>
             <m:r>
               <w:rPr>
-                <w:rFonts w:ascii="Cambria Math" w:hAnsi="Cambria Math"/>
-                <w:lang w:val="ru-RU"/>
-              </w:rPr>
-              <m:t>T</m:t>
+                <w:rFonts w:ascii="Cambria Math" w:eastAsiaTheme="minorEastAsia" w:hAnsi="Cambria Math"/>
+                <w:lang w:val="ru-RU"/>
+              </w:rPr>
+              <m:t>-6</m:t>
             </m:r>
           </m:sup>
         </m:sSup>
-        <m:r>
-          <w:rPr>
-            <w:rFonts w:ascii="Cambria Math" w:hAnsi="Cambria Math"/>
-            <w:lang w:val="ru-RU"/>
-          </w:rPr>
-          <m:t>A</m:t>
-        </m:r>
       </m:oMath>
       <w:r>
         <w:rPr>
           <w:rFonts w:eastAsiaTheme="minorEastAsia"/>
           <w:lang w:val="ru-RU"/>
         </w:rPr>
+        <w:t xml:space="preserve">, </w:t>
+      </w:r>
+      <w:r>
+        <w:rPr>
+          <w:rFonts w:eastAsiaTheme="minorEastAsia"/>
+          <w:lang w:val="ru-RU"/>
+        </w:rPr>
+        <w:t xml:space="preserve">то есть результат довольно точный, за исключением редких случаев. С точностью метода релаксаций, конечно, не сравниться, зато использовать </w:t>
+      </w:r>
+      <w:r>
+        <w:rPr>
+          <w:rFonts w:eastAsiaTheme="minorEastAsia"/>
+          <w:lang w:val="en-US"/>
+        </w:rPr>
+        <w:t>GMRES</w:t>
+      </w:r>
+      <w:r>
+        <w:rPr>
+          <w:rFonts w:eastAsiaTheme="minorEastAsia"/>
+          <w:lang w:val="ru-RU"/>
+        </w:rPr>
         <w:t xml:space="preserve"> </w:t>
       </w:r>
       <w:r>
@@ -2422,22 +2831,69 @@
           <w:rFonts w:eastAsiaTheme="minorEastAsia"/>
           <w:lang w:val="ru-RU"/>
         </w:rPr>
-        <w:t>заведомо симметрична.</w:t>
+        <w:t xml:space="preserve">можно абсолютно для всех матриц, для которых можно использовать классического Гаусса, что уже делает </w:t>
+      </w:r>
+      <w:r>
+        <w:rPr>
+          <w:rFonts w:eastAsiaTheme="minorEastAsia"/>
+          <w:lang w:val="en-US"/>
+        </w:rPr>
+        <w:t>GMRES</w:t>
+      </w:r>
+      <w:r>
+        <w:rPr>
+          <w:rFonts w:eastAsiaTheme="minorEastAsia"/>
+          <w:lang w:val="ru-RU"/>
+        </w:rPr>
+        <w:t xml:space="preserve"> </w:t>
+      </w:r>
+      <w:r>
+        <w:rPr>
+          <w:rFonts w:eastAsiaTheme="minorEastAsia"/>
+          <w:lang w:val="ru-RU"/>
+        </w:rPr>
+        <w:t xml:space="preserve">довольно крутым. И ведь такая точность достигнута с использованием адски неточного МНК! </w:t>
       </w:r>
     </w:p>
     <w:p>
       <w:pPr>
         <w:rPr>
-          <w:rFonts w:eastAsiaTheme="minorEastAsia"/>
-          <w:lang w:val="ru-RU"/>
-        </w:rPr>
-      </w:pPr>
-      <w:r>
-        <w:rPr>
-          <w:rFonts w:eastAsiaTheme="minorEastAsia"/>
-          <w:lang w:val="ru-RU"/>
-        </w:rPr>
-        <w:t>Точность решения у МНК описывается только нецензурной лексикой и евклидовой нормой</w:t>
+          <w:lang w:val="ru-RU"/>
+        </w:rPr>
+      </w:pPr>
+      <w:r>
+        <w:rPr>
+          <w:rFonts w:eastAsiaTheme="minorEastAsia"/>
+          <w:lang w:val="ru-RU"/>
+        </w:rPr>
+        <w:t xml:space="preserve">Но основной плюс </w:t>
+      </w:r>
+      <w:r>
+        <w:rPr>
+          <w:rFonts w:eastAsiaTheme="minorEastAsia"/>
+          <w:lang w:val="en-US"/>
+        </w:rPr>
+        <w:t>GMRES</w:t>
+      </w:r>
+      <w:r>
+        <w:rPr>
+          <w:rFonts w:eastAsiaTheme="minorEastAsia"/>
+          <w:lang w:val="ru-RU"/>
+        </w:rPr>
+        <w:t>’</w:t>
+      </w:r>
+      <w:r>
+        <w:rPr>
+          <w:rFonts w:eastAsiaTheme="minorEastAsia"/>
+        </w:rPr>
+        <w:t>а в</w:t>
+      </w:r>
+      <w:r>
+        <w:rPr>
+          <w:rFonts w:eastAsiaTheme="minorEastAsia"/>
+          <w:lang w:val="ru-RU"/>
+        </w:rPr>
+        <w:t xml:space="preserve"> его скорости</w:t>
       </w:r>
       <w:r>
         <w:rPr>
@@ -2445,6 +2901,147 @@
           <w:lang w:val="ru-RU"/>
         </w:rPr>
         <w:t xml:space="preserve">: </w:t>
+      </w:r>
+      <w:r>
+        <w:rPr>
+          <w:rFonts w:eastAsiaTheme="minorEastAsia"/>
+          <w:lang w:val="ru-RU"/>
+        </w:rPr>
+        <w:t xml:space="preserve">даже на пространстве Крылова он справился с СЛАУ с указанной точностью за всего 6 миллисекунд! В полтора раза быстрее релаксаций, для которых эта матрица почти что идеальна, хоть и точность пострадала. Такой скоростью </w:t>
+      </w:r>
+      <w:r>
+        <w:rPr>
+          <w:rFonts w:eastAsiaTheme="minorEastAsia"/>
+          <w:lang w:val="en-US"/>
+        </w:rPr>
+        <w:t>GMRES</w:t>
+      </w:r>
+      <w:r>
+        <w:rPr>
+          <w:rFonts w:eastAsiaTheme="minorEastAsia"/>
+          <w:lang w:val="ru-RU"/>
+        </w:rPr>
+        <w:t xml:space="preserve"> </w:t>
+      </w:r>
+      <w:r>
+        <w:rPr>
+          <w:rFonts w:eastAsiaTheme="minorEastAsia"/>
+          <w:lang w:val="ru-RU"/>
+        </w:rPr>
+        <w:t>обязан хорошо продуманной схемой вычислений, в которой не так уж и много приходиться пересчитывать.</w:t>
+      </w:r>
+    </w:p>
+    <w:p>
+      <w:pPr>
+        <w:pStyle w:val="Heading2"/>
+        <w:rPr>
+          <w:lang w:val="ru-RU"/>
+        </w:rPr>
+      </w:pPr>
+      <w:r>
+        <w:rPr>
+          <w:lang w:val="ru-RU"/>
+        </w:rPr>
+        <w:t>Часть 10</w:t>
+      </w:r>
+    </w:p>
+    <w:p>
+      <w:pPr>
+        <w:rPr>
+          <w:lang w:val="ru-RU"/>
+        </w:rPr>
+      </w:pPr>
+      <w:r>
+        <w:rPr>
+          <w:lang w:val="en-US"/>
+        </w:rPr>
+        <w:t>GMRES</w:t>
+      </w:r>
+      <w:r>
+        <w:rPr>
+          <w:lang w:val="ru-RU"/>
+        </w:rPr>
+        <w:t xml:space="preserve"> –</w:t>
+      </w:r>
+      <w:r>
+        <w:rPr>
+          <w:lang w:val="ru-RU"/>
+        </w:rPr>
+        <w:t xml:space="preserve"> сам по себе уже круто, а с использованием алгоритма Арнольди ещё круче. Тут у нас и все вектора для выражения Х попарно ортогональны, что даёт возможность сделать намного меньше итераций. Да и подаваемое на МНК выражение значительно проще, чем в обычном </w:t>
+      </w:r>
+      <w:r>
+        <w:rPr>
+          <w:lang w:val="en-US"/>
+        </w:rPr>
+        <w:t>GMRES</w:t>
+      </w:r>
+      <w:r>
+        <w:rPr>
+          <w:lang w:val="ru-RU"/>
+        </w:rPr>
+        <w:t xml:space="preserve">: </w:t>
+      </w:r>
+      <w:r>
+        <w:rPr>
+          <w:lang w:val="ru-RU"/>
+        </w:rPr>
+        <w:t xml:space="preserve">тут и в </w:t>
+      </w:r>
+      <w:r>
+        <w:rPr>
+          <w:lang w:val="en-US"/>
+        </w:rPr>
+        <w:t>b</w:t>
+      </w:r>
+      <w:r>
+        <w:rPr>
+          <w:lang w:val="ru-RU"/>
+        </w:rPr>
+        <w:t xml:space="preserve"> </w:t>
+      </w:r>
+      <w:r>
+        <w:rPr>
+          <w:lang w:val="ru-RU"/>
+        </w:rPr>
+        <w:t>почти одни нули, и матрица коэффициентов гейзенбергова.</w:t>
+      </w:r>
+      <w:r>
+        <w:rPr>
+          <w:lang w:val="ru-RU"/>
+        </w:rPr>
+        <w:t xml:space="preserve"> </w:t>
+      </w:r>
+      <w:r>
+        <w:rPr>
+          <w:lang w:val="ru-RU"/>
+        </w:rPr>
+        <w:t>Всё круто, короче.</w:t>
+      </w:r>
+    </w:p>
+    <w:p>
+      <w:pPr>
+        <w:rPr>
+          <w:rFonts w:eastAsiaTheme="minorEastAsia"/>
+          <w:lang w:val="ru-RU"/>
+        </w:rPr>
+      </w:pPr>
+      <w:r>
+        <w:rPr>
+          <w:lang w:val="ru-RU"/>
+        </w:rPr>
+        <w:t>Точность улучшенная Арнольди версия даёт действительно лучшую</w:t>
+      </w:r>
+      <w:r>
+        <w:rPr>
+          <w:lang w:val="ru-RU"/>
+        </w:rPr>
+        <w:t xml:space="preserve">: </w:t>
+      </w:r>
+      <w:r>
+        <w:rPr>
+          <w:lang w:val="ru-RU"/>
+        </w:rPr>
+        <w:t xml:space="preserve">евклидова норма находиться в промежутке </w:t>
       </w:r>
       <m:oMath>
         <m:r>
@@ -2459,22 +3056,87 @@
             <w:rFonts w:ascii="Cambria Math" w:hAnsi="Cambria Math"/>
             <w:lang w:val="ru-RU"/>
           </w:rPr>
-          <m:t>1.83</m:t>
+          <m:t>5</m:t>
         </m:r>
         <m:r>
           <w:rPr>
             <w:rFonts w:ascii="Cambria Math" w:hAnsi="Cambria Math"/>
             <w:lang w:val="ru-RU"/>
           </w:rPr>
-          <m:t>;</m:t>
+          <m:t>*</m:t>
         </m:r>
+        <m:sSup>
+          <m:sSupPr>
+            <m:ctrlPr>
+              <w:rPr>
+                <w:rFonts w:ascii="Cambria Math" w:hAnsi="Cambria Math"/>
+                <w:i/>
+                <w:lang w:val="ru-RU"/>
+              </w:rPr>
+            </m:ctrlPr>
+          </m:sSupPr>
+          <m:e>
+            <m:r>
+              <w:rPr>
+                <w:rFonts w:ascii="Cambria Math" w:hAnsi="Cambria Math"/>
+                <w:lang w:val="ru-RU"/>
+              </w:rPr>
+              <m:t>10</m:t>
+            </m:r>
+          </m:e>
+          <m:sup>
+            <m:r>
+              <w:rPr>
+                <w:rFonts w:ascii="Cambria Math" w:hAnsi="Cambria Math"/>
+                <w:lang w:val="ru-RU"/>
+              </w:rPr>
+              <m:t>-</m:t>
+            </m:r>
+            <m:r>
+              <w:rPr>
+                <w:rFonts w:ascii="Cambria Math" w:hAnsi="Cambria Math"/>
+                <w:lang w:val="ru-RU"/>
+              </w:rPr>
+              <m:t>7</m:t>
+            </m:r>
+          </m:sup>
+        </m:sSup>
         <m:r>
           <w:rPr>
             <w:rFonts w:ascii="Cambria Math" w:hAnsi="Cambria Math"/>
             <w:lang w:val="ru-RU"/>
           </w:rPr>
-          <m:t>2.59</m:t>
+          <m:t>;1*</m:t>
         </m:r>
+        <m:sSup>
+          <m:sSupPr>
+            <m:ctrlPr>
+              <w:rPr>
+                <w:rFonts w:ascii="Cambria Math" w:hAnsi="Cambria Math"/>
+                <w:i/>
+                <w:lang w:val="ru-RU"/>
+              </w:rPr>
+            </m:ctrlPr>
+          </m:sSupPr>
+          <m:e>
+            <m:r>
+              <w:rPr>
+                <w:rFonts w:ascii="Cambria Math" w:hAnsi="Cambria Math"/>
+                <w:lang w:val="ru-RU"/>
+              </w:rPr>
+              <m:t>10</m:t>
+            </m:r>
+          </m:e>
+          <m:sup>
+            <m:r>
+              <w:rPr>
+                <w:rFonts w:ascii="Cambria Math" w:hAnsi="Cambria Math"/>
+                <w:lang w:val="ru-RU"/>
+              </w:rPr>
+              <m:t>-4</m:t>
+            </m:r>
+          </m:sup>
+        </m:sSup>
         <m:r>
           <w:rPr>
             <w:rFonts w:ascii="Cambria Math" w:hAnsi="Cambria Math"/>
@@ -2495,43 +3157,87 @@
           <w:rFonts w:eastAsiaTheme="minorEastAsia"/>
           <w:lang w:val="ru-RU"/>
         </w:rPr>
-        <w:t xml:space="preserve"> что проста ну *ец как жестачайше. Но на то он и метод наименьших квадратов</w:t>
-      </w:r>
-      <w:r>
-        <w:rPr>
-          <w:rFonts w:eastAsiaTheme="minorEastAsia"/>
-          <w:lang w:val="ru-RU"/>
-        </w:rPr>
-        <w:t xml:space="preserve">: </w:t>
-      </w:r>
-      <w:r>
-        <w:rPr>
-          <w:rFonts w:eastAsiaTheme="minorEastAsia"/>
-          <w:lang w:val="ru-RU"/>
-        </w:rPr>
-        <w:t xml:space="preserve">просто и без вкуса. К слову, с другими ядрами (например Гауссом или Хаусхолдером) ситуация была ещё плачевней. Также надо заметить, что в моём варианте берёться довольно большое </w:t>
-      </w:r>
-      <w:r>
-        <w:rPr>
-          <w:rFonts w:eastAsiaTheme="minorEastAsia"/>
-          <w:lang w:val="ru-RU"/>
-        </w:rPr>
-        <w:lastRenderedPageBreak/>
-        <w:t xml:space="preserve">количество столбцов из сгенерированной </w:t>
+        <w:t xml:space="preserve"> при чём её среднее значение -- </w:t>
+      </w:r>
+      <m:oMath>
+        <m:r>
+          <w:rPr>
+            <w:rFonts w:ascii="Cambria Math" w:eastAsiaTheme="minorEastAsia" w:hAnsi="Cambria Math"/>
+            <w:lang w:val="ru-RU"/>
+          </w:rPr>
+          <m:t>6</m:t>
+        </m:r>
+        <m:r>
+          <w:rPr>
+            <w:rFonts w:ascii="Cambria Math" w:eastAsiaTheme="minorEastAsia" w:hAnsi="Cambria Math"/>
+            <w:lang w:val="ru-RU"/>
+          </w:rPr>
+          <m:t>*</m:t>
+        </m:r>
+        <m:sSup>
+          <m:sSupPr>
+            <m:ctrlPr>
+              <w:rPr>
+                <w:rFonts w:ascii="Cambria Math" w:eastAsiaTheme="minorEastAsia" w:hAnsi="Cambria Math"/>
+                <w:i/>
+                <w:lang w:val="ru-RU"/>
+              </w:rPr>
+            </m:ctrlPr>
+          </m:sSupPr>
+          <m:e>
+            <m:r>
+              <w:rPr>
+                <w:rFonts w:ascii="Cambria Math" w:eastAsiaTheme="minorEastAsia" w:hAnsi="Cambria Math"/>
+                <w:lang w:val="ru-RU"/>
+              </w:rPr>
+              <m:t>10</m:t>
+            </m:r>
+          </m:e>
+          <m:sup>
+            <m:r>
+              <w:rPr>
+                <w:rFonts w:ascii="Cambria Math" w:eastAsiaTheme="minorEastAsia" w:hAnsi="Cambria Math"/>
+                <w:lang w:val="ru-RU"/>
+              </w:rPr>
+              <m:t>-6</m:t>
+            </m:r>
+          </m:sup>
+        </m:sSup>
+      </m:oMath>
+      <w:r>
+        <w:rPr>
+          <w:rFonts w:eastAsiaTheme="minorEastAsia"/>
+          <w:lang w:val="ru-RU"/>
+        </w:rPr>
+        <w:t xml:space="preserve">. То есть по точности уже всё лучше. Неужели </w:t>
+      </w:r>
+      <w:r>
+        <w:rPr>
+          <w:rFonts w:eastAsiaTheme="minorEastAsia"/>
+          <w:lang w:val="ru-RU"/>
+        </w:rPr>
+        <w:t xml:space="preserve">ортогональность векторов так помогла? Штука в том, что в этой версии алгоритма мы подаём МНК значительно более простую матрицу с совсем уж простым решением. Уж гейзенбергову матрицу с почти нулевым столбцом </w:t>
       </w:r>
       <w:r>
         <w:rPr>
           <w:rFonts w:eastAsiaTheme="minorEastAsia"/>
           <w:lang w:val="en-US"/>
         </w:rPr>
-        <w:t>A</w:t>
-      </w:r>
-      <w:r>
-        <w:rPr>
-          <w:rFonts w:eastAsiaTheme="minorEastAsia"/>
-          <w:lang w:val="ru-RU"/>
-        </w:rPr>
-        <w:t>, то есть МНК тут используется, на мой взгляд, немного не по назначению.</w:t>
+        <w:t>b</w:t>
+      </w:r>
+      <w:r>
+        <w:rPr>
+          <w:rFonts w:eastAsiaTheme="minorEastAsia"/>
+          <w:lang w:val="ru-RU"/>
+        </w:rPr>
+        <w:t xml:space="preserve"> </w:t>
+      </w:r>
+      <w:r>
+        <w:rPr>
+          <w:rFonts w:eastAsiaTheme="minorEastAsia"/>
+          <w:lang w:val="ru-RU"/>
+        </w:rPr>
+        <w:t>очень сложно попортить, даже для МНК.</w:t>
       </w:r>
     </w:p>
     <w:p>
@@ -2542,64 +3248,62 @@
       </w:pPr>
       <w:r>
         <w:rPr>
-          <w:lang w:val="ru-RU"/>
-        </w:rPr>
-        <w:t>Со временем выполнения тоже есть некоторые проблемы</w:t>
-      </w:r>
-      <w:r>
-        <w:rPr>
+          <w:rFonts w:eastAsiaTheme="minorEastAsia"/>
+          <w:lang w:val="ru-RU"/>
+        </w:rPr>
+        <w:t>Но основная цель использования алгоритма Арнольди – повышение скорости вычисления за счёт выкидывания «мусорных» итераций, то есть тех итераций, где фактический базис подпространства, через которое мы выражаем Х, не увеличивается. И это было достигнуто</w:t>
+      </w:r>
+      <w:r>
+        <w:rPr>
+          <w:rFonts w:eastAsiaTheme="minorEastAsia"/>
           <w:lang w:val="ru-RU"/>
         </w:rPr>
         <w:t xml:space="preserve">: </w:t>
       </w:r>
       <w:r>
         <w:rPr>
-          <w:lang w:val="ru-RU"/>
-        </w:rPr>
-        <w:t>это 26мс, что многовато для такой фиговой нормы. Я это объяснил бы тем же</w:t>
-      </w:r>
-      <w:r>
-        <w:rPr>
-          <w:lang w:val="ru-RU"/>
-        </w:rPr>
-        <w:t xml:space="preserve">: </w:t>
-      </w:r>
-      <w:r>
-        <w:rPr>
-          <w:lang w:val="ru-RU"/>
-        </w:rPr>
-        <w:t>по-моему, с моим вариантом (140 столбцов) МНК не очень дружит, то  есть задача поставлено неудобно для применения МНК. Может и я, конечно, что-то наговнокодил. Ну или метод вообще очень плохой.</w:t>
+          <w:rFonts w:eastAsiaTheme="minorEastAsia"/>
+          <w:lang w:val="en-US"/>
+        </w:rPr>
+        <w:t>GMRES</w:t>
+      </w:r>
+      <w:r>
+        <w:rPr>
+          <w:rFonts w:eastAsiaTheme="minorEastAsia"/>
+          <w:lang w:val="ru-RU"/>
+        </w:rPr>
+        <w:t xml:space="preserve"> </w:t>
+      </w:r>
+      <w:r>
+        <w:rPr>
+          <w:rFonts w:eastAsiaTheme="minorEastAsia"/>
+          <w:lang w:val="ru-RU"/>
+        </w:rPr>
+        <w:t xml:space="preserve">с алгоритмом Арнольди работает в среднем в полтора раза быстрее на сгенерированых в матрицах. В среднем он тратил 4мс против 6мс у простого </w:t>
+      </w:r>
+      <w:r>
+        <w:rPr>
+          <w:rFonts w:eastAsiaTheme="minorEastAsia"/>
+          <w:lang w:val="en-US"/>
+        </w:rPr>
+        <w:t>GMRES</w:t>
+      </w:r>
+      <w:r>
+        <w:rPr>
+          <w:rFonts w:eastAsiaTheme="minorEastAsia"/>
+          <w:lang w:val="ru-RU"/>
+        </w:rPr>
+        <w:t xml:space="preserve">. </w:t>
+      </w:r>
+      <w:r>
+        <w:rPr>
+          <w:rFonts w:eastAsiaTheme="minorEastAsia"/>
+          <w:lang w:val="ru-RU"/>
+        </w:rPr>
+        <w:t>Хз почему, но мне просто доставляет этот алгоритм решения СЛАУ.</w:t>
       </w:r>
       <w:bookmarkStart w:id="0" w:name="_GoBack"/>
       <w:bookmarkEnd w:id="0"/>
-    </w:p>
-    <w:p>
-      <w:pPr>
-        <w:pStyle w:val="Heading2"/>
-        <w:rPr>
-          <w:lang w:val="ru-RU"/>
-        </w:rPr>
-      </w:pPr>
-      <w:r>
-        <w:rPr>
-          <w:lang w:val="ru-RU"/>
-        </w:rPr>
-        <w:t>Часть 9</w:t>
-      </w:r>
-    </w:p>
-    <w:p>
-      <w:pPr>
-        <w:pStyle w:val="Heading2"/>
-        <w:rPr>
-          <w:lang w:val="ru-RU"/>
-        </w:rPr>
-      </w:pPr>
-      <w:r>
-        <w:rPr>
-          <w:lang w:val="ru-RU"/>
-        </w:rPr>
-        <w:t>Часть 10</w:t>
-      </w:r>
     </w:p>
     <w:sectPr>
       <w:pgSz w:w="11906" w:h="16838"/>
@@ -3593,7 +4297,7 @@
 </file>
 
 <file path=customXml/itemProps1.xml><?xml version="1.0" encoding="utf-8"?>
-<ds:datastoreItem xmlns:ds="http://schemas.openxmlformats.org/officeDocument/2006/customXml" ds:itemID="{05ACA43E-4C23-4593-A6DB-71D91D686134}">
+<ds:datastoreItem xmlns:ds="http://schemas.openxmlformats.org/officeDocument/2006/customXml" ds:itemID="{B126D718-0A2F-4F08-8D8E-C081D542F6FE}">
   <ds:schemaRefs>
     <ds:schemaRef ds:uri="http://schemas.openxmlformats.org/officeDocument/2006/bibliography"/>
   </ds:schemaRefs>

</xml_diff>

<commit_message>
Add tables to docx report.
</commit_message>
<xml_diff>
--- a/docs/report.docx
+++ b/docs/report.docx
@@ -3530,6 +3530,1386 @@
         <w:t>Хз почему, но мне просто доставляет этот алгоритм решения СЛАУ.</w:t>
       </w:r>
     </w:p>
+    <w:p>
+      <w:pPr>
+        <w:rPr>
+          <w:rFonts w:eastAsiaTheme="minorEastAsia"/>
+          <w:lang w:val="ru-RU"/>
+        </w:rPr>
+      </w:pPr>
+    </w:p>
+    <w:p>
+      <w:pPr>
+        <w:rPr>
+          <w:rFonts w:eastAsiaTheme="minorEastAsia"/>
+          <w:lang w:val="ru-RU"/>
+        </w:rPr>
+      </w:pPr>
+    </w:p>
+    <w:p>
+      <w:pPr>
+        <w:pStyle w:val="Heading2"/>
+        <w:rPr>
+          <w:rFonts w:eastAsiaTheme="minorEastAsia"/>
+          <w:lang w:val="ru-RU"/>
+        </w:rPr>
+      </w:pPr>
+      <w:r>
+        <w:rPr>
+          <w:rFonts w:eastAsiaTheme="minorEastAsia"/>
+          <w:lang w:val="ru-RU"/>
+        </w:rPr>
+        <w:lastRenderedPageBreak/>
+        <w:t>Таблица результатов</w:t>
+      </w:r>
+    </w:p>
+    <w:tbl>
+      <w:tblPr>
+        <w:tblStyle w:val="TableGrid"/>
+        <w:tblW w:w="0" w:type="auto"/>
+        <w:tblLook w:val="04A0" w:firstRow="1" w:lastRow="0" w:firstColumn="1" w:lastColumn="0" w:noHBand="0" w:noVBand="1"/>
+      </w:tblPr>
+      <w:tblGrid>
+        <w:gridCol w:w="4531"/>
+        <w:gridCol w:w="4531"/>
+      </w:tblGrid>
+      <w:tr>
+        <w:tc>
+          <w:tcPr>
+            <w:tcW w:w="4531" w:type="dxa"/>
+          </w:tcPr>
+          <w:p>
+            <w:pPr>
+              <w:rPr>
+                <w:lang w:val="ru-RU"/>
+              </w:rPr>
+            </w:pPr>
+          </w:p>
+        </w:tc>
+        <w:tc>
+          <w:tcPr>
+            <w:tcW w:w="4531" w:type="dxa"/>
+          </w:tcPr>
+          <w:p>
+            <w:pPr>
+              <w:rPr>
+                <w:lang w:val="ru-RU"/>
+              </w:rPr>
+            </w:pPr>
+            <w:r>
+              <w:rPr>
+                <w:lang w:val="ru-RU"/>
+              </w:rPr>
+              <w:t>Метод Гаусса-Жордана</w:t>
+            </w:r>
+          </w:p>
+        </w:tc>
+      </w:tr>
+      <w:tr>
+        <w:tc>
+          <w:tcPr>
+            <w:tcW w:w="4531" w:type="dxa"/>
+          </w:tcPr>
+          <w:p>
+            <w:pPr>
+              <w:rPr>
+                <w:lang w:val="ru-RU"/>
+              </w:rPr>
+            </w:pPr>
+            <w:r>
+              <w:rPr>
+                <w:lang w:val="ru-RU"/>
+              </w:rPr>
+              <w:t>Максимальное число обусловленности</w:t>
+            </w:r>
+          </w:p>
+        </w:tc>
+        <w:tc>
+          <w:tcPr>
+            <w:tcW w:w="4531" w:type="dxa"/>
+          </w:tcPr>
+          <w:p>
+            <w:pPr>
+              <w:rPr>
+                <w:lang w:val="ru-RU"/>
+              </w:rPr>
+            </w:pPr>
+            <w:r>
+              <w:rPr>
+                <w:lang w:val="ru-RU"/>
+              </w:rPr>
+              <w:t>4.9973427950896072</w:t>
+            </w:r>
+          </w:p>
+        </w:tc>
+      </w:tr>
+      <w:tr>
+        <w:tc>
+          <w:tcPr>
+            <w:tcW w:w="4531" w:type="dxa"/>
+          </w:tcPr>
+          <w:p>
+            <w:pPr>
+              <w:rPr>
+                <w:lang w:val="ru-RU"/>
+              </w:rPr>
+            </w:pPr>
+            <w:r>
+              <w:rPr>
+                <w:lang w:val="ru-RU"/>
+              </w:rPr>
+              <w:t>Минимальное число обусловленности</w:t>
+            </w:r>
+          </w:p>
+        </w:tc>
+        <w:tc>
+          <w:tcPr>
+            <w:tcW w:w="4531" w:type="dxa"/>
+          </w:tcPr>
+          <w:p>
+            <w:pPr>
+              <w:rPr>
+                <w:lang w:val="ru-RU"/>
+              </w:rPr>
+            </w:pPr>
+            <w:r>
+              <w:rPr>
+                <w:lang w:val="ru-RU"/>
+              </w:rPr>
+              <w:t>4.5600691315216730</w:t>
+            </w:r>
+          </w:p>
+        </w:tc>
+      </w:tr>
+      <w:tr>
+        <w:tc>
+          <w:tcPr>
+            <w:tcW w:w="4531" w:type="dxa"/>
+          </w:tcPr>
+          <w:p>
+            <w:pPr>
+              <w:rPr>
+                <w:lang w:val="ru-RU"/>
+              </w:rPr>
+            </w:pPr>
+            <w:r>
+              <w:rPr>
+                <w:lang w:val="ru-RU"/>
+              </w:rPr>
+              <w:t>Средний элемент матрицы</w:t>
+            </w:r>
+          </w:p>
+        </w:tc>
+        <w:tc>
+          <w:tcPr>
+            <w:tcW w:w="4531" w:type="dxa"/>
+          </w:tcPr>
+          <w:p>
+            <w:pPr>
+              <w:rPr>
+                <w:lang w:val="ru-RU"/>
+              </w:rPr>
+            </w:pPr>
+            <w:r>
+              <w:rPr>
+                <w:lang w:val="ru-RU"/>
+              </w:rPr>
+              <w:t>1.6766354119699938</w:t>
+            </w:r>
+          </w:p>
+        </w:tc>
+      </w:tr>
+      <w:tr>
+        <w:tc>
+          <w:tcPr>
+            <w:tcW w:w="4531" w:type="dxa"/>
+          </w:tcPr>
+          <w:p>
+            <w:pPr>
+              <w:rPr>
+                <w:lang w:val="ru-RU"/>
+              </w:rPr>
+            </w:pPr>
+            <w:r>
+              <w:rPr>
+                <w:lang w:val="ru-RU"/>
+              </w:rPr>
+              <w:t>Среднее время выполнения, мс</w:t>
+            </w:r>
+          </w:p>
+        </w:tc>
+        <w:tc>
+          <w:tcPr>
+            <w:tcW w:w="4531" w:type="dxa"/>
+          </w:tcPr>
+          <w:p>
+            <w:pPr>
+              <w:rPr>
+                <w:lang w:val="ru-RU"/>
+              </w:rPr>
+            </w:pPr>
+            <w:r>
+              <w:rPr>
+                <w:lang w:val="ru-RU"/>
+              </w:rPr>
+              <w:t>152</w:t>
+            </w:r>
+          </w:p>
+        </w:tc>
+      </w:tr>
+    </w:tbl>
+    <w:p>
+      <w:pPr>
+        <w:rPr>
+          <w:lang w:val="ru-RU"/>
+        </w:rPr>
+      </w:pPr>
+    </w:p>
+    <w:tbl>
+      <w:tblPr>
+        <w:tblStyle w:val="TableGrid"/>
+        <w:tblW w:w="9091" w:type="dxa"/>
+        <w:tblLook w:val="04A0" w:firstRow="1" w:lastRow="0" w:firstColumn="1" w:lastColumn="0" w:noHBand="0" w:noVBand="1"/>
+      </w:tblPr>
+      <w:tblGrid>
+        <w:gridCol w:w="2587"/>
+        <w:gridCol w:w="2168"/>
+        <w:gridCol w:w="2168"/>
+        <w:gridCol w:w="2168"/>
+      </w:tblGrid>
+      <w:tr>
+        <w:trPr>
+          <w:trHeight w:val="321"/>
+        </w:trPr>
+        <w:tc>
+          <w:tcPr>
+            <w:tcW w:w="3066" w:type="dxa"/>
+          </w:tcPr>
+          <w:p>
+            <w:pPr>
+              <w:rPr>
+                <w:lang w:val="ru-RU"/>
+              </w:rPr>
+            </w:pPr>
+          </w:p>
+        </w:tc>
+        <w:tc>
+          <w:tcPr>
+            <w:tcW w:w="2007" w:type="dxa"/>
+          </w:tcPr>
+          <w:p>
+            <w:pPr>
+              <w:rPr>
+                <w:lang w:val="ru-RU"/>
+              </w:rPr>
+            </w:pPr>
+            <w:r>
+              <w:rPr>
+                <w:lang w:val="ru-RU"/>
+              </w:rPr>
+              <w:t>Гаусс</w:t>
+            </w:r>
+          </w:p>
+        </w:tc>
+        <w:tc>
+          <w:tcPr>
+            <w:tcW w:w="2009" w:type="dxa"/>
+          </w:tcPr>
+          <w:p>
+            <w:pPr>
+              <w:rPr>
+                <w:lang w:val="en-US"/>
+              </w:rPr>
+            </w:pPr>
+            <w:r>
+              <w:rPr>
+                <w:lang w:val="en-US"/>
+              </w:rPr>
+              <w:t>LU</w:t>
+            </w:r>
+          </w:p>
+        </w:tc>
+        <w:tc>
+          <w:tcPr>
+            <w:tcW w:w="2009" w:type="dxa"/>
+          </w:tcPr>
+          <w:p>
+            <w:pPr>
+              <w:rPr>
+                <w:lang w:val="ru-RU"/>
+              </w:rPr>
+            </w:pPr>
+            <w:r>
+              <w:rPr>
+                <w:lang w:val="ru-RU"/>
+              </w:rPr>
+              <w:t>Холецкий</w:t>
+            </w:r>
+          </w:p>
+        </w:tc>
+      </w:tr>
+      <w:tr>
+        <w:trPr>
+          <w:trHeight w:val="644"/>
+        </w:trPr>
+        <w:tc>
+          <w:tcPr>
+            <w:tcW w:w="3066" w:type="dxa"/>
+          </w:tcPr>
+          <w:p>
+            <w:pPr>
+              <w:rPr>
+                <w:lang w:val="ru-RU"/>
+              </w:rPr>
+            </w:pPr>
+            <w:r>
+              <w:rPr>
+                <w:lang w:val="ru-RU"/>
+              </w:rPr>
+              <w:t>Максимальная норма</w:t>
+            </w:r>
+          </w:p>
+        </w:tc>
+        <w:tc>
+          <w:tcPr>
+            <w:tcW w:w="2007" w:type="dxa"/>
+          </w:tcPr>
+          <w:p>
+            <w:pPr>
+              <w:rPr>
+                <w:lang w:val="ru-RU"/>
+              </w:rPr>
+            </w:pPr>
+            <w:r>
+              <w:rPr>
+                <w:lang w:val="ru-RU"/>
+              </w:rPr>
+              <w:t>0.0000000000000396</w:t>
+            </w:r>
+          </w:p>
+        </w:tc>
+        <w:tc>
+          <w:tcPr>
+            <w:tcW w:w="2009" w:type="dxa"/>
+          </w:tcPr>
+          <w:p>
+            <w:pPr>
+              <w:rPr>
+                <w:lang w:val="ru-RU"/>
+              </w:rPr>
+            </w:pPr>
+            <w:r>
+              <w:rPr>
+                <w:lang w:val="ru-RU"/>
+              </w:rPr>
+              <w:t>0.0000000000000396</w:t>
+            </w:r>
+          </w:p>
+        </w:tc>
+        <w:tc>
+          <w:tcPr>
+            <w:tcW w:w="2009" w:type="dxa"/>
+          </w:tcPr>
+          <w:p>
+            <w:pPr>
+              <w:rPr>
+                <w:lang w:val="ru-RU"/>
+              </w:rPr>
+            </w:pPr>
+            <w:r>
+              <w:rPr>
+                <w:lang w:val="ru-RU"/>
+              </w:rPr>
+              <w:t>0.0000000000000397</w:t>
+            </w:r>
+          </w:p>
+        </w:tc>
+      </w:tr>
+      <w:tr>
+        <w:trPr>
+          <w:trHeight w:val="630"/>
+        </w:trPr>
+        <w:tc>
+          <w:tcPr>
+            <w:tcW w:w="3066" w:type="dxa"/>
+          </w:tcPr>
+          <w:p>
+            <w:pPr>
+              <w:rPr>
+                <w:lang w:val="ru-RU"/>
+              </w:rPr>
+            </w:pPr>
+            <w:r>
+              <w:rPr>
+                <w:lang w:val="ru-RU"/>
+              </w:rPr>
+              <w:t>Минимальная норма</w:t>
+            </w:r>
+          </w:p>
+        </w:tc>
+        <w:tc>
+          <w:tcPr>
+            <w:tcW w:w="2007" w:type="dxa"/>
+          </w:tcPr>
+          <w:p>
+            <w:pPr>
+              <w:rPr>
+                <w:lang w:val="ru-RU"/>
+              </w:rPr>
+            </w:pPr>
+            <w:r>
+              <w:rPr>
+                <w:lang w:val="ru-RU"/>
+              </w:rPr>
+              <w:t>0.0000000000000301</w:t>
+            </w:r>
+          </w:p>
+        </w:tc>
+        <w:tc>
+          <w:tcPr>
+            <w:tcW w:w="2009" w:type="dxa"/>
+          </w:tcPr>
+          <w:p>
+            <w:pPr>
+              <w:rPr>
+                <w:lang w:val="ru-RU"/>
+              </w:rPr>
+            </w:pPr>
+            <w:r>
+              <w:rPr>
+                <w:lang w:val="ru-RU"/>
+              </w:rPr>
+              <w:t>0.0000000000000301</w:t>
+            </w:r>
+          </w:p>
+        </w:tc>
+        <w:tc>
+          <w:tcPr>
+            <w:tcW w:w="2009" w:type="dxa"/>
+          </w:tcPr>
+          <w:p>
+            <w:pPr>
+              <w:rPr>
+                <w:lang w:val="ru-RU"/>
+              </w:rPr>
+            </w:pPr>
+            <w:r>
+              <w:rPr>
+                <w:lang w:val="ru-RU"/>
+              </w:rPr>
+              <w:t>0.0000000000000286</w:t>
+            </w:r>
+          </w:p>
+        </w:tc>
+      </w:tr>
+      <w:tr>
+        <w:trPr>
+          <w:trHeight w:val="644"/>
+        </w:trPr>
+        <w:tc>
+          <w:tcPr>
+            <w:tcW w:w="3066" w:type="dxa"/>
+          </w:tcPr>
+          <w:p>
+            <w:pPr>
+              <w:rPr>
+                <w:lang w:val="ru-RU"/>
+              </w:rPr>
+            </w:pPr>
+            <w:r>
+              <w:rPr>
+                <w:lang w:val="ru-RU"/>
+              </w:rPr>
+              <w:t>Средняя норма</w:t>
+            </w:r>
+          </w:p>
+        </w:tc>
+        <w:tc>
+          <w:tcPr>
+            <w:tcW w:w="2007" w:type="dxa"/>
+          </w:tcPr>
+          <w:p>
+            <w:pPr>
+              <w:rPr>
+                <w:lang w:val="ru-RU"/>
+              </w:rPr>
+            </w:pPr>
+            <w:r>
+              <w:rPr>
+                <w:lang w:val="ru-RU"/>
+              </w:rPr>
+              <w:t>0.0000000000000336</w:t>
+            </w:r>
+          </w:p>
+        </w:tc>
+        <w:tc>
+          <w:tcPr>
+            <w:tcW w:w="2009" w:type="dxa"/>
+          </w:tcPr>
+          <w:p>
+            <w:pPr>
+              <w:rPr>
+                <w:lang w:val="ru-RU"/>
+              </w:rPr>
+            </w:pPr>
+            <w:r>
+              <w:rPr>
+                <w:lang w:val="ru-RU"/>
+              </w:rPr>
+              <w:t>0.0000000000000336</w:t>
+            </w:r>
+          </w:p>
+        </w:tc>
+        <w:tc>
+          <w:tcPr>
+            <w:tcW w:w="2009" w:type="dxa"/>
+          </w:tcPr>
+          <w:p>
+            <w:pPr>
+              <w:rPr>
+                <w:lang w:val="ru-RU"/>
+              </w:rPr>
+            </w:pPr>
+            <w:r>
+              <w:rPr>
+                <w:lang w:val="ru-RU"/>
+              </w:rPr>
+              <w:t>0.0000000000000331</w:t>
+            </w:r>
+          </w:p>
+        </w:tc>
+      </w:tr>
+      <w:tr>
+        <w:trPr>
+          <w:trHeight w:val="321"/>
+        </w:trPr>
+        <w:tc>
+          <w:tcPr>
+            <w:tcW w:w="3066" w:type="dxa"/>
+          </w:tcPr>
+          <w:p>
+            <w:pPr>
+              <w:rPr>
+                <w:lang w:val="ru-RU"/>
+              </w:rPr>
+            </w:pPr>
+            <w:r>
+              <w:rPr>
+                <w:lang w:val="ru-RU"/>
+              </w:rPr>
+              <w:t>Среднее время выполнения</w:t>
+            </w:r>
+            <w:r>
+              <w:rPr>
+                <w:lang w:val="en-US"/>
+              </w:rPr>
+              <w:t xml:space="preserve">, </w:t>
+            </w:r>
+            <w:r>
+              <w:rPr>
+                <w:lang w:val="ru-RU"/>
+              </w:rPr>
+              <w:t>мс</w:t>
+            </w:r>
+          </w:p>
+        </w:tc>
+        <w:tc>
+          <w:tcPr>
+            <w:tcW w:w="2007" w:type="dxa"/>
+          </w:tcPr>
+          <w:p>
+            <w:pPr>
+              <w:rPr>
+                <w:lang w:val="ru-RU"/>
+              </w:rPr>
+            </w:pPr>
+            <w:r>
+              <w:rPr>
+                <w:lang w:val="ru-RU"/>
+              </w:rPr>
+              <w:t>41</w:t>
+            </w:r>
+          </w:p>
+        </w:tc>
+        <w:tc>
+          <w:tcPr>
+            <w:tcW w:w="2009" w:type="dxa"/>
+          </w:tcPr>
+          <w:p>
+            <w:pPr>
+              <w:rPr>
+                <w:lang w:val="en-US"/>
+              </w:rPr>
+            </w:pPr>
+            <w:r>
+              <w:rPr>
+                <w:lang w:val="ru-RU"/>
+              </w:rPr>
+              <w:t>40 (</w:t>
+            </w:r>
+            <w:r>
+              <w:rPr>
+                <w:lang w:val="en-US"/>
+              </w:rPr>
+              <w:t>build), 1(solve)</w:t>
+            </w:r>
+          </w:p>
+        </w:tc>
+        <w:tc>
+          <w:tcPr>
+            <w:tcW w:w="2009" w:type="dxa"/>
+          </w:tcPr>
+          <w:p>
+            <w:pPr>
+              <w:rPr>
+                <w:lang w:val="en-US"/>
+              </w:rPr>
+            </w:pPr>
+            <w:r>
+              <w:rPr>
+                <w:lang w:val="en-US"/>
+              </w:rPr>
+              <w:t>26</w:t>
+            </w:r>
+          </w:p>
+        </w:tc>
+      </w:tr>
+    </w:tbl>
+    <w:p>
+      <w:pPr>
+        <w:rPr>
+          <w:lang w:val="ru-RU"/>
+        </w:rPr>
+      </w:pPr>
+    </w:p>
+    <w:tbl>
+      <w:tblPr>
+        <w:tblStyle w:val="TableGrid"/>
+        <w:tblW w:w="9091" w:type="dxa"/>
+        <w:tblLook w:val="04A0" w:firstRow="1" w:lastRow="0" w:firstColumn="1" w:lastColumn="0" w:noHBand="0" w:noVBand="1"/>
+      </w:tblPr>
+      <w:tblGrid>
+        <w:gridCol w:w="2587"/>
+        <w:gridCol w:w="2168"/>
+        <w:gridCol w:w="2168"/>
+        <w:gridCol w:w="2168"/>
+      </w:tblGrid>
+      <w:tr>
+        <w:trPr>
+          <w:trHeight w:val="321"/>
+        </w:trPr>
+        <w:tc>
+          <w:tcPr>
+            <w:tcW w:w="3066" w:type="dxa"/>
+          </w:tcPr>
+          <w:p>
+            <w:pPr>
+              <w:rPr>
+                <w:lang w:val="ru-RU"/>
+              </w:rPr>
+            </w:pPr>
+          </w:p>
+        </w:tc>
+        <w:tc>
+          <w:tcPr>
+            <w:tcW w:w="2007" w:type="dxa"/>
+          </w:tcPr>
+          <w:p>
+            <w:pPr>
+              <w:rPr>
+                <w:lang w:val="ru-RU"/>
+              </w:rPr>
+            </w:pPr>
+            <w:r>
+              <w:rPr>
+                <w:lang w:val="ru-RU"/>
+              </w:rPr>
+              <w:t>Релаксации</w:t>
+            </w:r>
+          </w:p>
+        </w:tc>
+        <w:tc>
+          <w:tcPr>
+            <w:tcW w:w="2009" w:type="dxa"/>
+          </w:tcPr>
+          <w:p>
+            <w:pPr>
+              <w:rPr>
+                <w:lang w:val="ru-RU"/>
+              </w:rPr>
+            </w:pPr>
+            <w:r>
+              <w:rPr>
+                <w:lang w:val="ru-RU"/>
+              </w:rPr>
+              <w:t>Хаусхолдер</w:t>
+            </w:r>
+          </w:p>
+        </w:tc>
+        <w:tc>
+          <w:tcPr>
+            <w:tcW w:w="2009" w:type="dxa"/>
+          </w:tcPr>
+          <w:p>
+            <w:pPr>
+              <w:rPr>
+                <w:lang w:val="ru-RU"/>
+              </w:rPr>
+            </w:pPr>
+            <w:r>
+              <w:rPr>
+                <w:lang w:val="ru-RU"/>
+              </w:rPr>
+              <w:t>МНК</w:t>
+            </w:r>
+          </w:p>
+        </w:tc>
+      </w:tr>
+      <w:tr>
+        <w:trPr>
+          <w:trHeight w:val="644"/>
+        </w:trPr>
+        <w:tc>
+          <w:tcPr>
+            <w:tcW w:w="3066" w:type="dxa"/>
+          </w:tcPr>
+          <w:p>
+            <w:pPr>
+              <w:rPr>
+                <w:lang w:val="ru-RU"/>
+              </w:rPr>
+            </w:pPr>
+            <w:r>
+              <w:rPr>
+                <w:lang w:val="ru-RU"/>
+              </w:rPr>
+              <w:t>Максимальная норма</w:t>
+            </w:r>
+          </w:p>
+        </w:tc>
+        <w:tc>
+          <w:tcPr>
+            <w:tcW w:w="2007" w:type="dxa"/>
+          </w:tcPr>
+          <w:p>
+            <w:pPr>
+              <w:rPr>
+                <w:lang w:val="ru-RU"/>
+              </w:rPr>
+            </w:pPr>
+            <w:r>
+              <w:rPr>
+                <w:lang w:val="ru-RU"/>
+              </w:rPr>
+              <w:t>0.0000000000000216</w:t>
+            </w:r>
+          </w:p>
+        </w:tc>
+        <w:tc>
+          <w:tcPr>
+            <w:tcW w:w="2009" w:type="dxa"/>
+          </w:tcPr>
+          <w:p>
+            <w:pPr>
+              <w:rPr>
+                <w:lang w:val="ru-RU"/>
+              </w:rPr>
+            </w:pPr>
+            <w:r>
+              <w:rPr>
+                <w:lang w:val="ru-RU"/>
+              </w:rPr>
+              <w:t>0.0000000000002913</w:t>
+            </w:r>
+          </w:p>
+        </w:tc>
+        <w:tc>
+          <w:tcPr>
+            <w:tcW w:w="2009" w:type="dxa"/>
+          </w:tcPr>
+          <w:p>
+            <w:pPr>
+              <w:rPr>
+                <w:lang w:val="ru-RU"/>
+              </w:rPr>
+            </w:pPr>
+            <w:r>
+              <w:rPr>
+                <w:lang w:val="ru-RU"/>
+              </w:rPr>
+              <w:t>2.5890708815126460</w:t>
+            </w:r>
+          </w:p>
+        </w:tc>
+      </w:tr>
+      <w:tr>
+        <w:trPr>
+          <w:trHeight w:val="630"/>
+        </w:trPr>
+        <w:tc>
+          <w:tcPr>
+            <w:tcW w:w="3066" w:type="dxa"/>
+          </w:tcPr>
+          <w:p>
+            <w:pPr>
+              <w:rPr>
+                <w:lang w:val="ru-RU"/>
+              </w:rPr>
+            </w:pPr>
+            <w:r>
+              <w:rPr>
+                <w:lang w:val="ru-RU"/>
+              </w:rPr>
+              <w:t>Минимальная норма</w:t>
+            </w:r>
+          </w:p>
+        </w:tc>
+        <w:tc>
+          <w:tcPr>
+            <w:tcW w:w="2007" w:type="dxa"/>
+          </w:tcPr>
+          <w:p>
+            <w:pPr>
+              <w:rPr>
+                <w:lang w:val="ru-RU"/>
+              </w:rPr>
+            </w:pPr>
+            <w:r>
+              <w:rPr>
+                <w:lang w:val="ru-RU"/>
+              </w:rPr>
+              <w:t>0.0000000000000154</w:t>
+            </w:r>
+          </w:p>
+        </w:tc>
+        <w:tc>
+          <w:tcPr>
+            <w:tcW w:w="2009" w:type="dxa"/>
+          </w:tcPr>
+          <w:p>
+            <w:pPr>
+              <w:rPr>
+                <w:lang w:val="ru-RU"/>
+              </w:rPr>
+            </w:pPr>
+            <w:r>
+              <w:rPr>
+                <w:lang w:val="ru-RU"/>
+              </w:rPr>
+              <w:t>0.0000000000000688</w:t>
+            </w:r>
+          </w:p>
+        </w:tc>
+        <w:tc>
+          <w:tcPr>
+            <w:tcW w:w="2009" w:type="dxa"/>
+          </w:tcPr>
+          <w:p>
+            <w:pPr>
+              <w:rPr>
+                <w:lang w:val="ru-RU"/>
+              </w:rPr>
+            </w:pPr>
+            <w:r>
+              <w:rPr>
+                <w:lang w:val="ru-RU"/>
+              </w:rPr>
+              <w:t>1.8309969488103850</w:t>
+            </w:r>
+          </w:p>
+        </w:tc>
+      </w:tr>
+      <w:tr>
+        <w:trPr>
+          <w:trHeight w:val="644"/>
+        </w:trPr>
+        <w:tc>
+          <w:tcPr>
+            <w:tcW w:w="3066" w:type="dxa"/>
+          </w:tcPr>
+          <w:p>
+            <w:pPr>
+              <w:rPr>
+                <w:lang w:val="ru-RU"/>
+              </w:rPr>
+            </w:pPr>
+            <w:r>
+              <w:rPr>
+                <w:lang w:val="ru-RU"/>
+              </w:rPr>
+              <w:t>Средняя норма</w:t>
+            </w:r>
+          </w:p>
+        </w:tc>
+        <w:tc>
+          <w:tcPr>
+            <w:tcW w:w="2007" w:type="dxa"/>
+          </w:tcPr>
+          <w:p>
+            <w:pPr>
+              <w:rPr>
+                <w:lang w:val="ru-RU"/>
+              </w:rPr>
+            </w:pPr>
+            <w:r>
+              <w:rPr>
+                <w:lang w:val="ru-RU"/>
+              </w:rPr>
+              <w:t>0.0000000000000185</w:t>
+            </w:r>
+          </w:p>
+        </w:tc>
+        <w:tc>
+          <w:tcPr>
+            <w:tcW w:w="2009" w:type="dxa"/>
+          </w:tcPr>
+          <w:p>
+            <w:pPr>
+              <w:rPr>
+                <w:lang w:val="ru-RU"/>
+              </w:rPr>
+            </w:pPr>
+            <w:r>
+              <w:rPr>
+                <w:lang w:val="ru-RU"/>
+              </w:rPr>
+              <w:t>0.0000000000000939</w:t>
+            </w:r>
+          </w:p>
+        </w:tc>
+        <w:tc>
+          <w:tcPr>
+            <w:tcW w:w="2009" w:type="dxa"/>
+          </w:tcPr>
+          <w:p>
+            <w:pPr>
+              <w:rPr>
+                <w:lang w:val="ru-RU"/>
+              </w:rPr>
+            </w:pPr>
+            <w:r>
+              <w:rPr>
+                <w:lang w:val="ru-RU"/>
+              </w:rPr>
+              <w:t>2.2629771119112743</w:t>
+            </w:r>
+          </w:p>
+        </w:tc>
+      </w:tr>
+      <w:tr>
+        <w:trPr>
+          <w:trHeight w:val="321"/>
+        </w:trPr>
+        <w:tc>
+          <w:tcPr>
+            <w:tcW w:w="3066" w:type="dxa"/>
+          </w:tcPr>
+          <w:p>
+            <w:pPr>
+              <w:rPr>
+                <w:lang w:val="ru-RU"/>
+              </w:rPr>
+            </w:pPr>
+            <w:r>
+              <w:rPr>
+                <w:lang w:val="ru-RU"/>
+              </w:rPr>
+              <w:t>Среднее время выполнения</w:t>
+            </w:r>
+            <w:r>
+              <w:rPr>
+                <w:lang w:val="en-US"/>
+              </w:rPr>
+              <w:t xml:space="preserve">, </w:t>
+            </w:r>
+            <w:r>
+              <w:rPr>
+                <w:lang w:val="ru-RU"/>
+              </w:rPr>
+              <w:t>мс</w:t>
+            </w:r>
+          </w:p>
+        </w:tc>
+        <w:tc>
+          <w:tcPr>
+            <w:tcW w:w="2007" w:type="dxa"/>
+          </w:tcPr>
+          <w:p>
+            <w:pPr>
+              <w:rPr>
+                <w:lang w:val="en-US"/>
+              </w:rPr>
+            </w:pPr>
+            <w:r>
+              <w:rPr>
+                <w:lang w:val="en-US"/>
+              </w:rPr>
+              <w:t>9</w:t>
+            </w:r>
+          </w:p>
+        </w:tc>
+        <w:tc>
+          <w:tcPr>
+            <w:tcW w:w="2009" w:type="dxa"/>
+          </w:tcPr>
+          <w:p>
+            <w:pPr>
+              <w:rPr>
+                <w:lang w:val="en-US"/>
+              </w:rPr>
+            </w:pPr>
+            <w:r>
+              <w:rPr>
+                <w:lang w:val="en-US"/>
+              </w:rPr>
+              <w:t>49</w:t>
+            </w:r>
+          </w:p>
+        </w:tc>
+        <w:tc>
+          <w:tcPr>
+            <w:tcW w:w="2009" w:type="dxa"/>
+          </w:tcPr>
+          <w:p>
+            <w:pPr>
+              <w:rPr>
+                <w:lang w:val="en-US"/>
+              </w:rPr>
+            </w:pPr>
+            <w:r>
+              <w:rPr>
+                <w:lang w:val="en-US"/>
+              </w:rPr>
+              <w:t>27</w:t>
+            </w:r>
+          </w:p>
+        </w:tc>
+      </w:tr>
+    </w:tbl>
+    <w:p>
+      <w:pPr>
+        <w:rPr>
+          <w:lang w:val="ru-RU"/>
+        </w:rPr>
+      </w:pPr>
+    </w:p>
+    <w:tbl>
+      <w:tblPr>
+        <w:tblStyle w:val="TableGrid"/>
+        <w:tblW w:w="9116" w:type="dxa"/>
+        <w:tblLook w:val="04A0" w:firstRow="1" w:lastRow="0" w:firstColumn="1" w:lastColumn="0" w:noHBand="0" w:noVBand="1"/>
+      </w:tblPr>
+      <w:tblGrid>
+        <w:gridCol w:w="3947"/>
+        <w:gridCol w:w="2583"/>
+        <w:gridCol w:w="2586"/>
+      </w:tblGrid>
+      <w:tr>
+        <w:trPr>
+          <w:trHeight w:val="308"/>
+        </w:trPr>
+        <w:tc>
+          <w:tcPr>
+            <w:tcW w:w="3947" w:type="dxa"/>
+          </w:tcPr>
+          <w:p>
+            <w:pPr>
+              <w:rPr>
+                <w:lang w:val="ru-RU"/>
+              </w:rPr>
+            </w:pPr>
+          </w:p>
+        </w:tc>
+        <w:tc>
+          <w:tcPr>
+            <w:tcW w:w="2583" w:type="dxa"/>
+          </w:tcPr>
+          <w:p>
+            <w:pPr>
+              <w:rPr>
+                <w:lang w:val="en-US"/>
+              </w:rPr>
+            </w:pPr>
+            <w:r>
+              <w:rPr>
+                <w:lang w:val="en-US"/>
+              </w:rPr>
+              <w:t>GMRES</w:t>
+            </w:r>
+          </w:p>
+        </w:tc>
+        <w:tc>
+          <w:tcPr>
+            <w:tcW w:w="2586" w:type="dxa"/>
+          </w:tcPr>
+          <w:p>
+            <w:pPr>
+              <w:rPr>
+                <w:lang w:val="en-US"/>
+              </w:rPr>
+            </w:pPr>
+            <w:proofErr w:type="spellStart"/>
+            <w:r>
+              <w:rPr>
+                <w:lang w:val="en-US"/>
+              </w:rPr>
+              <w:t>GMRES+Arnoldi</w:t>
+            </w:r>
+            <w:proofErr w:type="spellEnd"/>
+          </w:p>
+        </w:tc>
+      </w:tr>
+      <w:tr>
+        <w:trPr>
+          <w:trHeight w:val="619"/>
+        </w:trPr>
+        <w:tc>
+          <w:tcPr>
+            <w:tcW w:w="3947" w:type="dxa"/>
+          </w:tcPr>
+          <w:p>
+            <w:pPr>
+              <w:rPr>
+                <w:lang w:val="ru-RU"/>
+              </w:rPr>
+            </w:pPr>
+            <w:r>
+              <w:rPr>
+                <w:lang w:val="ru-RU"/>
+              </w:rPr>
+              <w:t>Максимальная норма</w:t>
+            </w:r>
+          </w:p>
+        </w:tc>
+        <w:tc>
+          <w:tcPr>
+            <w:tcW w:w="2583" w:type="dxa"/>
+          </w:tcPr>
+          <w:p>
+            <w:pPr>
+              <w:rPr>
+                <w:lang w:val="ru-RU"/>
+              </w:rPr>
+            </w:pPr>
+            <w:r>
+              <w:rPr>
+                <w:lang w:val="ru-RU"/>
+              </w:rPr>
+              <w:t>0.0001088217298520</w:t>
+            </w:r>
+          </w:p>
+        </w:tc>
+        <w:tc>
+          <w:tcPr>
+            <w:tcW w:w="2586" w:type="dxa"/>
+          </w:tcPr>
+          <w:p>
+            <w:pPr>
+              <w:rPr>
+                <w:lang w:val="ru-RU"/>
+              </w:rPr>
+            </w:pPr>
+            <w:r>
+              <w:rPr>
+                <w:lang w:val="ru-RU"/>
+              </w:rPr>
+              <w:t>0.0001088185085487</w:t>
+            </w:r>
+          </w:p>
+        </w:tc>
+        <w:bookmarkStart w:id="0" w:name="_GoBack"/>
+        <w:bookmarkEnd w:id="0"/>
+      </w:tr>
+      <w:tr>
+        <w:trPr>
+          <w:trHeight w:val="606"/>
+        </w:trPr>
+        <w:tc>
+          <w:tcPr>
+            <w:tcW w:w="3947" w:type="dxa"/>
+          </w:tcPr>
+          <w:p>
+            <w:pPr>
+              <w:rPr>
+                <w:lang w:val="ru-RU"/>
+              </w:rPr>
+            </w:pPr>
+            <w:r>
+              <w:rPr>
+                <w:lang w:val="ru-RU"/>
+              </w:rPr>
+              <w:t>Минимальная норма</w:t>
+            </w:r>
+          </w:p>
+        </w:tc>
+        <w:tc>
+          <w:tcPr>
+            <w:tcW w:w="2583" w:type="dxa"/>
+          </w:tcPr>
+          <w:p>
+            <w:pPr>
+              <w:rPr>
+                <w:lang w:val="ru-RU"/>
+              </w:rPr>
+            </w:pPr>
+            <w:r>
+              <w:rPr>
+                <w:lang w:val="ru-RU"/>
+              </w:rPr>
+              <w:t>0.0000014093526386</w:t>
+            </w:r>
+          </w:p>
+        </w:tc>
+        <w:tc>
+          <w:tcPr>
+            <w:tcW w:w="2586" w:type="dxa"/>
+          </w:tcPr>
+          <w:p>
+            <w:pPr>
+              <w:rPr>
+                <w:lang w:val="ru-RU"/>
+              </w:rPr>
+            </w:pPr>
+            <w:r>
+              <w:rPr>
+                <w:lang w:val="ru-RU"/>
+              </w:rPr>
+              <w:t>0.0000005336945648</w:t>
+            </w:r>
+          </w:p>
+        </w:tc>
+      </w:tr>
+      <w:tr>
+        <w:trPr>
+          <w:trHeight w:val="619"/>
+        </w:trPr>
+        <w:tc>
+          <w:tcPr>
+            <w:tcW w:w="3947" w:type="dxa"/>
+          </w:tcPr>
+          <w:p>
+            <w:pPr>
+              <w:rPr>
+                <w:lang w:val="ru-RU"/>
+              </w:rPr>
+            </w:pPr>
+            <w:r>
+              <w:rPr>
+                <w:lang w:val="ru-RU"/>
+              </w:rPr>
+              <w:t>Средняя норма</w:t>
+            </w:r>
+          </w:p>
+        </w:tc>
+        <w:tc>
+          <w:tcPr>
+            <w:tcW w:w="2583" w:type="dxa"/>
+          </w:tcPr>
+          <w:p>
+            <w:pPr>
+              <w:rPr>
+                <w:lang w:val="ru-RU"/>
+              </w:rPr>
+            </w:pPr>
+            <w:r>
+              <w:rPr>
+                <w:lang w:val="ru-RU"/>
+              </w:rPr>
+              <w:t>0.0000096058395496</w:t>
+            </w:r>
+          </w:p>
+        </w:tc>
+        <w:tc>
+          <w:tcPr>
+            <w:tcW w:w="2586" w:type="dxa"/>
+          </w:tcPr>
+          <w:p>
+            <w:pPr>
+              <w:rPr>
+                <w:lang w:val="ru-RU"/>
+              </w:rPr>
+            </w:pPr>
+            <w:r>
+              <w:rPr>
+                <w:lang w:val="ru-RU"/>
+              </w:rPr>
+              <w:t>0.0000058194810650</w:t>
+            </w:r>
+          </w:p>
+        </w:tc>
+      </w:tr>
+      <w:tr>
+        <w:trPr>
+          <w:trHeight w:val="308"/>
+        </w:trPr>
+        <w:tc>
+          <w:tcPr>
+            <w:tcW w:w="3947" w:type="dxa"/>
+          </w:tcPr>
+          <w:p>
+            <w:pPr>
+              <w:rPr>
+                <w:lang w:val="ru-RU"/>
+              </w:rPr>
+            </w:pPr>
+            <w:r>
+              <w:rPr>
+                <w:lang w:val="ru-RU"/>
+              </w:rPr>
+              <w:t>Среднее время выполнения</w:t>
+            </w:r>
+            <w:r>
+              <w:rPr>
+                <w:lang w:val="en-US"/>
+              </w:rPr>
+              <w:t xml:space="preserve">, </w:t>
+            </w:r>
+            <w:r>
+              <w:rPr>
+                <w:lang w:val="ru-RU"/>
+              </w:rPr>
+              <w:t>мс</w:t>
+            </w:r>
+          </w:p>
+        </w:tc>
+        <w:tc>
+          <w:tcPr>
+            <w:tcW w:w="2583" w:type="dxa"/>
+          </w:tcPr>
+          <w:p>
+            <w:pPr>
+              <w:rPr>
+                <w:lang w:val="en-US"/>
+              </w:rPr>
+            </w:pPr>
+            <w:r>
+              <w:rPr>
+                <w:lang w:val="en-US"/>
+              </w:rPr>
+              <w:t>6</w:t>
+            </w:r>
+          </w:p>
+        </w:tc>
+        <w:tc>
+          <w:tcPr>
+            <w:tcW w:w="2586" w:type="dxa"/>
+          </w:tcPr>
+          <w:p>
+            <w:pPr>
+              <w:rPr>
+                <w:lang w:val="en-US"/>
+              </w:rPr>
+            </w:pPr>
+            <w:r>
+              <w:rPr>
+                <w:lang w:val="en-US"/>
+              </w:rPr>
+              <w:t>4</w:t>
+            </w:r>
+          </w:p>
+        </w:tc>
+      </w:tr>
+    </w:tbl>
     <w:p>
       <w:pPr>
         <w:pStyle w:val="Heading2"/>
@@ -3659,8 +5039,6 @@
           </wp:inline>
         </w:drawing>
       </w:r>
-      <w:bookmarkStart w:id="0" w:name="_GoBack"/>
-      <w:bookmarkEnd w:id="0"/>
     </w:p>
     <w:sectPr>
       <w:pgSz w:w="11906" w:h="16838"/>
@@ -4449,6 +5827,25 @@
       <w:szCs w:val="18"/>
     </w:rPr>
   </w:style>
+  <w:style w:type="table" w:styleId="TableGrid">
+    <w:name w:val="Table Grid"/>
+    <w:basedOn w:val="TableNormal"/>
+    <w:uiPriority w:val="39"/>
+    <w:rsid w:val="00C45FC3"/>
+    <w:pPr>
+      <w:spacing w:after="0" w:line="240" w:lineRule="auto"/>
+    </w:pPr>
+    <w:tblPr>
+      <w:tblBorders>
+        <w:top w:val="single" w:sz="4" w:space="0" w:color="auto"/>
+        <w:left w:val="single" w:sz="4" w:space="0" w:color="auto"/>
+        <w:bottom w:val="single" w:sz="4" w:space="0" w:color="auto"/>
+        <w:right w:val="single" w:sz="4" w:space="0" w:color="auto"/>
+        <w:insideH w:val="single" w:sz="4" w:space="0" w:color="auto"/>
+        <w:insideV w:val="single" w:sz="4" w:space="0" w:color="auto"/>
+      </w:tblBorders>
+    </w:tblPr>
+  </w:style>
 </w:styles>
 </file>
 
@@ -4752,7 +6149,7 @@
 </file>
 
 <file path=customXml/itemProps1.xml><?xml version="1.0" encoding="utf-8"?>
-<ds:datastoreItem xmlns:ds="http://schemas.openxmlformats.org/officeDocument/2006/customXml" ds:itemID="{DAC526F2-B375-4702-9FD7-AA741E6EBFEE}">
+<ds:datastoreItem xmlns:ds="http://schemas.openxmlformats.org/officeDocument/2006/customXml" ds:itemID="{CE0ACCC0-8AE5-443C-95AC-435850DA7A5D}">
   <ds:schemaRefs>
     <ds:schemaRef ds:uri="http://schemas.openxmlformats.org/officeDocument/2006/bibliography"/>
   </ds:schemaRefs>

</xml_diff>